<commit_message>
vault backup: 2023-12-05 12:02:34
</commit_message>
<xml_diff>
--- a/Vakken/Journalistieke en Redactionele Vaardigheden/Nieuwsbericht/Nieuwsbericht_V1.docx
+++ b/Vakken/Journalistieke en Redactionele Vaardigheden/Nieuwsbericht/Nieuwsbericht_V1.docx
@@ -244,26 +244,123 @@
           <w:szCs w:val="24"/>
           <w:lang w:val="nl-NL"/>
         </w:rPr>
-        <w:t>taart in het gezicht van Bosma. Het incident diende als een opmerkelijke uiting van protest tegen de recente PVV-overwinning.</w:t>
-      </w:r>
-    </w:p>
-    <w:p>
-      <w:pPr>
-        <w:rPr>
-          <w:rFonts w:ascii="Helvetica" w:hAnsi="Helvetica"/>
-          <w:sz w:val="24"/>
-          <w:szCs w:val="24"/>
-          <w:lang w:val="nl-NL"/>
-        </w:rPr>
-      </w:pPr>
-      <w:r>
-        <w:rPr>
-          <w:rFonts w:ascii="Helvetica" w:hAnsi="Helvetica"/>
-          <w:sz w:val="24"/>
-          <w:szCs w:val="24"/>
-          <w:lang w:val="nl-NL"/>
-        </w:rPr>
-        <w:t xml:space="preserve">Martin Bosma kreeg 30 november voor zijn 17e jaar in de Tweede Kamer, op een andere manier een taart uitgereikt. Een SP jongeren lid uit protest tegen de zege van de PVV, heeft een taart in zijn gezicht gegooid. </w:t>
+        <w:t>taart in het gezicht van Bosma. Het incident diende als een opmerkelijke uiting van protest tegen de recente PVV</w:t>
+      </w:r>
+      <w:r>
+        <w:rPr>
+          <w:rFonts w:ascii="Helvetica" w:hAnsi="Helvetica"/>
+          <w:b/>
+          <w:bCs/>
+          <w:sz w:val="24"/>
+          <w:szCs w:val="24"/>
+          <w:lang w:val="nl-NL"/>
+        </w:rPr>
+        <w:t xml:space="preserve"> </w:t>
+      </w:r>
+      <w:r>
+        <w:rPr>
+          <w:rFonts w:ascii="Helvetica" w:hAnsi="Helvetica"/>
+          <w:b/>
+          <w:bCs/>
+          <w:sz w:val="24"/>
+          <w:szCs w:val="24"/>
+          <w:lang w:val="nl-NL"/>
+        </w:rPr>
+        <w:t>overwinning.</w:t>
+      </w:r>
+    </w:p>
+    <w:p>
+      <w:pPr>
+        <w:rPr>
+          <w:rFonts w:ascii="Helvetica" w:hAnsi="Helvetica"/>
+          <w:sz w:val="24"/>
+          <w:szCs w:val="24"/>
+          <w:lang w:val="nl-NL"/>
+        </w:rPr>
+      </w:pPr>
+      <w:r>
+        <w:rPr>
+          <w:rFonts w:ascii="Helvetica" w:hAnsi="Helvetica"/>
+          <w:sz w:val="24"/>
+          <w:szCs w:val="24"/>
+          <w:lang w:val="nl-NL"/>
+        </w:rPr>
+        <w:t>Voor zijn zeventiende jaar in de Tweede Kamer had Martin Bosma wellicht niet verwacht op dit moment verrast te worden met een taart, zeker niet tijdens zijn bezoek aan de studenten van de Universiteit Leiden v</w:t>
+      </w:r>
+      <w:r>
+        <w:rPr>
+          <w:rFonts w:ascii="Helvetica" w:hAnsi="Helvetica"/>
+          <w:sz w:val="24"/>
+          <w:szCs w:val="24"/>
+          <w:lang w:val="nl-NL"/>
+        </w:rPr>
+        <w:t>oor een lezing over het belang van grondrechten.</w:t>
+      </w:r>
+    </w:p>
+    <w:p>
+      <w:pPr>
+        <w:rPr>
+          <w:rFonts w:ascii="Helvetica" w:hAnsi="Helvetica"/>
+          <w:sz w:val="24"/>
+          <w:szCs w:val="24"/>
+          <w:lang w:val="nl-NL"/>
+        </w:rPr>
+      </w:pPr>
+      <w:r>
+        <w:rPr>
+          <w:rFonts w:ascii="Helvetica" w:hAnsi="Helvetica"/>
+          <w:sz w:val="24"/>
+          <w:szCs w:val="24"/>
+          <w:lang w:val="nl-NL"/>
+        </w:rPr>
+        <w:t>Martin geeft zelf aan “</w:t>
+      </w:r>
+      <w:r>
+        <w:rPr>
+          <w:rFonts w:ascii="Helvetica" w:hAnsi="Helvetica"/>
+          <w:sz w:val="24"/>
+          <w:szCs w:val="24"/>
+          <w:lang w:val="nl-NL"/>
+        </w:rPr>
+        <w:t>Enorm geschrokken</w:t>
+      </w:r>
+      <w:r>
+        <w:rPr>
+          <w:rFonts w:ascii="Helvetica" w:hAnsi="Helvetica"/>
+          <w:sz w:val="24"/>
+          <w:szCs w:val="24"/>
+          <w:lang w:val="nl-NL"/>
+        </w:rPr>
+        <w:t>” te zijn,</w:t>
+      </w:r>
+    </w:p>
+    <w:p>
+      <w:pPr>
+        <w:rPr>
+          <w:rFonts w:ascii="Helvetica" w:hAnsi="Helvetica"/>
+          <w:sz w:val="24"/>
+          <w:szCs w:val="24"/>
+          <w:lang w:val="nl-NL"/>
+        </w:rPr>
+      </w:pPr>
+    </w:p>
+    <w:p>
+      <w:pPr>
+        <w:rPr>
+          <w:rFonts w:ascii="Helvetica" w:hAnsi="Helvetica"/>
+          <w:sz w:val="24"/>
+          <w:szCs w:val="24"/>
+          <w:lang w:val="nl-NL"/>
+        </w:rPr>
+      </w:pPr>
+      <w:r>
+        <w:rPr>
+          <w:rFonts w:ascii="Helvetica" w:hAnsi="Helvetica"/>
+          <w:sz w:val="24"/>
+          <w:szCs w:val="24"/>
+          <w:lang w:val="nl-NL"/>
+        </w:rPr>
+        <w:t xml:space="preserve">Een SP jongeren lid uit protest tegen de zege van de PVV, heeft een taart in zijn gezicht gegooid. </w:t>
       </w:r>
     </w:p>
     <w:p>
@@ -537,6 +634,7 @@
           <w:szCs w:val="24"/>
           <w:lang w:val="nl-NL"/>
         </w:rPr>
+        <w:lastRenderedPageBreak/>
         <w:t xml:space="preserve">Niet perse inzetten op strengere beveiliging, maar op </w:t>
       </w:r>
       <w:proofErr w:type="spellStart"/>
@@ -624,7 +722,6 @@
           <w:szCs w:val="24"/>
           <w:lang w:val="nl-NL"/>
         </w:rPr>
-        <w:lastRenderedPageBreak/>
         <w:t>Bedoeling dat er nieuwe datum wordt geprikt, door verkiezingen onduidelijk</w:t>
       </w:r>
     </w:p>

</xml_diff>

<commit_message>
vault backup: 2023-12-05 12:13:34
</commit_message>
<xml_diff>
--- a/Vakken/Journalistieke en Redactionele Vaardigheden/Nieuwsbericht/Nieuwsbericht_V1.docx
+++ b/Vakken/Journalistieke en Redactionele Vaardigheden/Nieuwsbericht/Nieuwsbericht_V1.docx
@@ -112,14 +112,7 @@
     </w:p>
     <w:p>
       <w:pPr>
-        <w:rPr>
-          <w:rFonts w:ascii="Helvetica" w:hAnsi="Helvetica"/>
-          <w:b/>
-          <w:bCs/>
-          <w:sz w:val="32"/>
-          <w:szCs w:val="32"/>
-          <w:lang w:val="nl-NL"/>
-        </w:rPr>
+        <w:keepNext/>
       </w:pPr>
       <w:r>
         <w:rPr>
@@ -182,6 +175,45 @@
     </w:p>
     <w:p>
       <w:pPr>
+        <w:pStyle w:val="Caption"/>
+        <w:rPr>
+          <w:rFonts w:ascii="Helvetica" w:hAnsi="Helvetica"/>
+          <w:b/>
+          <w:bCs/>
+          <w:sz w:val="32"/>
+          <w:szCs w:val="32"/>
+          <w:lang w:val="en-US"/>
+        </w:rPr>
+      </w:pPr>
+      <w:proofErr w:type="spellStart"/>
+      <w:r>
+        <w:rPr>
+          <w:lang w:val="en-US"/>
+        </w:rPr>
+        <w:t>Beeld</w:t>
+      </w:r>
+      <w:proofErr w:type="spellEnd"/>
+      <w:r>
+        <w:rPr>
+          <w:lang w:val="en-US"/>
+        </w:rPr>
+        <w:t xml:space="preserve"> </w:t>
+      </w:r>
+      <w:r>
+        <w:rPr>
+          <w:lang w:val="en-US"/>
+        </w:rPr>
+        <w:t>©</w:t>
+      </w:r>
+      <w:r>
+        <w:rPr>
+          <w:lang w:val="en-US"/>
+        </w:rPr>
+        <w:t xml:space="preserve"> Leiden Universiteit</w:t>
+      </w:r>
+    </w:p>
+    <w:p>
+      <w:pPr>
         <w:rPr>
           <w:rFonts w:ascii="Helvetica" w:hAnsi="Helvetica"/>
           <w:b/>
@@ -244,13 +276,120 @@
           <w:szCs w:val="24"/>
           <w:lang w:val="nl-NL"/>
         </w:rPr>
-        <w:t>taart in het gezicht van Bosma. Het incident diende als een opmerkelijke uiting van protest tegen de recente PVV</w:t>
-      </w:r>
-      <w:r>
-        <w:rPr>
-          <w:rFonts w:ascii="Helvetica" w:hAnsi="Helvetica"/>
-          <w:b/>
-          <w:bCs/>
+        <w:t xml:space="preserve">taart in het gezicht van Bosma. </w:t>
+      </w:r>
+    </w:p>
+    <w:p>
+      <w:pPr>
+        <w:rPr>
+          <w:rFonts w:ascii="Helvetica" w:hAnsi="Helvetica"/>
+          <w:sz w:val="24"/>
+          <w:szCs w:val="24"/>
+          <w:lang w:val="nl-NL"/>
+        </w:rPr>
+      </w:pPr>
+      <w:r>
+        <w:rPr>
+          <w:rFonts w:ascii="Helvetica" w:hAnsi="Helvetica"/>
+          <w:sz w:val="24"/>
+          <w:szCs w:val="24"/>
+          <w:lang w:val="nl-NL"/>
+        </w:rPr>
+        <w:t>Voor zijn zeventiende</w:t>
+      </w:r>
+      <w:r>
+        <w:rPr>
+          <w:rFonts w:ascii="Helvetica" w:hAnsi="Helvetica"/>
+          <w:sz w:val="24"/>
+          <w:szCs w:val="24"/>
+          <w:lang w:val="nl-NL"/>
+        </w:rPr>
+        <w:t xml:space="preserve"> Kamer</w:t>
+      </w:r>
+      <w:r>
+        <w:rPr>
+          <w:rFonts w:ascii="Helvetica" w:hAnsi="Helvetica"/>
+          <w:sz w:val="24"/>
+          <w:szCs w:val="24"/>
+          <w:lang w:val="nl-NL"/>
+        </w:rPr>
+        <w:t>j</w:t>
+      </w:r>
+      <w:r>
+        <w:rPr>
+          <w:rFonts w:ascii="Helvetica" w:hAnsi="Helvetica"/>
+          <w:sz w:val="24"/>
+          <w:szCs w:val="24"/>
+          <w:lang w:val="nl-NL"/>
+        </w:rPr>
+        <w:t>ub</w:t>
+      </w:r>
+      <w:r>
+        <w:rPr>
+          <w:rFonts w:ascii="Helvetica" w:hAnsi="Helvetica"/>
+          <w:sz w:val="24"/>
+          <w:szCs w:val="24"/>
+          <w:lang w:val="nl-NL"/>
+        </w:rPr>
+        <w:t>il</w:t>
+      </w:r>
+      <w:r>
+        <w:rPr>
+          <w:rFonts w:ascii="Helvetica" w:hAnsi="Helvetica"/>
+          <w:sz w:val="24"/>
+          <w:szCs w:val="24"/>
+          <w:lang w:val="nl-NL"/>
+        </w:rPr>
+        <w:t>eum</w:t>
+      </w:r>
+      <w:r>
+        <w:rPr>
+          <w:rFonts w:ascii="Helvetica" w:hAnsi="Helvetica"/>
+          <w:sz w:val="24"/>
+          <w:szCs w:val="24"/>
+          <w:lang w:val="nl-NL"/>
+        </w:rPr>
+        <w:t xml:space="preserve"> in de Tweede Kamer had Martin Bosma wellicht niet verwacht op dit moment verrast te worden met een taart, </w:t>
+      </w:r>
+      <w:r>
+        <w:rPr>
+          <w:rFonts w:ascii="Helvetica" w:hAnsi="Helvetica"/>
+          <w:sz w:val="24"/>
+          <w:szCs w:val="24"/>
+          <w:lang w:val="nl-NL"/>
+        </w:rPr>
+        <w:t xml:space="preserve">het </w:t>
+      </w:r>
+      <w:r>
+        <w:rPr>
+          <w:rFonts w:ascii="Helvetica" w:hAnsi="Helvetica"/>
+          <w:sz w:val="24"/>
+          <w:szCs w:val="24"/>
+          <w:lang w:val="nl-NL"/>
+        </w:rPr>
+        <w:t>incident gebeurde</w:t>
+      </w:r>
+      <w:r>
+        <w:rPr>
+          <w:rFonts w:ascii="Helvetica" w:hAnsi="Helvetica"/>
+          <w:sz w:val="24"/>
+          <w:szCs w:val="24"/>
+          <w:lang w:val="nl-NL"/>
+        </w:rPr>
+        <w:t xml:space="preserve"> tijdens zijn bezoek aan de studenten van de Universiteit Leiden v</w:t>
+      </w:r>
+      <w:r>
+        <w:rPr>
+          <w:rFonts w:ascii="Helvetica" w:hAnsi="Helvetica"/>
+          <w:sz w:val="24"/>
+          <w:szCs w:val="24"/>
+          <w:lang w:val="nl-NL"/>
+        </w:rPr>
+        <w:t>oor een lezing over het belang van grondrechten.</w:t>
+      </w:r>
+      <w:r>
+        <w:rPr>
+          <w:rFonts w:ascii="Helvetica" w:hAnsi="Helvetica"/>
           <w:sz w:val="24"/>
           <w:szCs w:val="24"/>
           <w:lang w:val="nl-NL"/>
@@ -260,6 +399,200 @@
       <w:r>
         <w:rPr>
           <w:rFonts w:ascii="Helvetica" w:hAnsi="Helvetica"/>
+          <w:sz w:val="24"/>
+          <w:szCs w:val="24"/>
+          <w:lang w:val="nl-NL"/>
+        </w:rPr>
+        <w:t>Martin geeft zelf aan “</w:t>
+      </w:r>
+      <w:r>
+        <w:rPr>
+          <w:rFonts w:ascii="Helvetica" w:hAnsi="Helvetica"/>
+          <w:sz w:val="24"/>
+          <w:szCs w:val="24"/>
+          <w:lang w:val="nl-NL"/>
+        </w:rPr>
+        <w:t>e</w:t>
+      </w:r>
+      <w:r>
+        <w:rPr>
+          <w:rFonts w:ascii="Helvetica" w:hAnsi="Helvetica"/>
+          <w:sz w:val="24"/>
+          <w:szCs w:val="24"/>
+          <w:lang w:val="nl-NL"/>
+        </w:rPr>
+        <w:t>norm geschrokken</w:t>
+      </w:r>
+      <w:r>
+        <w:rPr>
+          <w:rFonts w:ascii="Helvetica" w:hAnsi="Helvetica"/>
+          <w:sz w:val="24"/>
+          <w:szCs w:val="24"/>
+          <w:lang w:val="nl-NL"/>
+        </w:rPr>
+        <w:t>” te zijn</w:t>
+      </w:r>
+      <w:r>
+        <w:rPr>
+          <w:rFonts w:ascii="Helvetica" w:hAnsi="Helvetica"/>
+          <w:sz w:val="24"/>
+          <w:szCs w:val="24"/>
+          <w:lang w:val="nl-NL"/>
+        </w:rPr>
+        <w:t>.</w:t>
+      </w:r>
+    </w:p>
+    <w:p>
+      <w:pPr>
+        <w:rPr>
+          <w:rFonts w:ascii="Helvetica" w:hAnsi="Helvetica"/>
+          <w:b/>
+          <w:bCs/>
+          <w:sz w:val="24"/>
+          <w:szCs w:val="24"/>
+          <w:lang w:val="nl-NL"/>
+        </w:rPr>
+      </w:pPr>
+      <w:r>
+        <w:rPr>
+          <w:rFonts w:ascii="Helvetica" w:hAnsi="Helvetica"/>
+          <w:b/>
+          <w:bCs/>
+          <w:sz w:val="24"/>
+          <w:szCs w:val="24"/>
+          <w:lang w:val="nl-NL"/>
+        </w:rPr>
+        <w:t>Taartgooier weggekomen</w:t>
+      </w:r>
+    </w:p>
+    <w:p>
+      <w:pPr>
+        <w:rPr>
+          <w:rFonts w:ascii="Helvetica" w:hAnsi="Helvetica"/>
+          <w:sz w:val="24"/>
+          <w:szCs w:val="24"/>
+          <w:lang w:val="nl-NL"/>
+        </w:rPr>
+      </w:pPr>
+      <w:r>
+        <w:rPr>
+          <w:rFonts w:ascii="Helvetica" w:hAnsi="Helvetica"/>
+          <w:sz w:val="24"/>
+          <w:szCs w:val="24"/>
+          <w:lang w:val="nl-NL"/>
+        </w:rPr>
+        <w:t>Was het een student van Leiden Uni,</w:t>
+      </w:r>
+      <w:r>
+        <w:rPr>
+          <w:rFonts w:ascii="Helvetica" w:hAnsi="Helvetica"/>
+          <w:sz w:val="24"/>
+          <w:szCs w:val="24"/>
+          <w:lang w:val="nl-NL"/>
+        </w:rPr>
+        <w:t xml:space="preserve"> </w:t>
+      </w:r>
+      <w:r>
+        <w:rPr>
+          <w:rFonts w:ascii="Helvetica" w:hAnsi="Helvetica"/>
+          <w:sz w:val="24"/>
+          <w:szCs w:val="24"/>
+          <w:lang w:val="nl-NL"/>
+        </w:rPr>
+        <w:t>Niet bekend of de jongeren in kwestie een student aan Leiden is.</w:t>
+      </w:r>
+      <w:r>
+        <w:rPr>
+          <w:rFonts w:ascii="Helvetica" w:hAnsi="Helvetica"/>
+          <w:sz w:val="24"/>
+          <w:szCs w:val="24"/>
+          <w:lang w:val="nl-NL"/>
+        </w:rPr>
+        <w:t xml:space="preserve"> </w:t>
+      </w:r>
+      <w:r>
+        <w:rPr>
+          <w:rFonts w:ascii="Helvetica" w:hAnsi="Helvetica"/>
+          <w:sz w:val="24"/>
+          <w:szCs w:val="24"/>
+          <w:lang w:val="nl-NL"/>
+        </w:rPr>
+        <w:t xml:space="preserve">Loopt een organisatie, </w:t>
+      </w:r>
+      <w:proofErr w:type="spellStart"/>
+      <w:r>
+        <w:rPr>
+          <w:rFonts w:ascii="Helvetica" w:hAnsi="Helvetica"/>
+          <w:sz w:val="24"/>
+          <w:szCs w:val="24"/>
+          <w:lang w:val="nl-NL"/>
+        </w:rPr>
+        <w:t>sp</w:t>
+      </w:r>
+      <w:proofErr w:type="spellEnd"/>
+      <w:r>
+        <w:rPr>
+          <w:rFonts w:ascii="Helvetica" w:hAnsi="Helvetica"/>
+          <w:sz w:val="24"/>
+          <w:szCs w:val="24"/>
+          <w:lang w:val="nl-NL"/>
+        </w:rPr>
+        <w:t xml:space="preserve"> jongeren zijn niet </w:t>
+      </w:r>
+      <w:proofErr w:type="spellStart"/>
+      <w:r>
+        <w:rPr>
+          <w:rFonts w:ascii="Helvetica" w:hAnsi="Helvetica"/>
+          <w:sz w:val="24"/>
+          <w:szCs w:val="24"/>
+          <w:lang w:val="nl-NL"/>
+        </w:rPr>
+        <w:t>aangemeldt</w:t>
+      </w:r>
+      <w:proofErr w:type="spellEnd"/>
+      <w:r>
+        <w:rPr>
+          <w:rFonts w:ascii="Helvetica" w:hAnsi="Helvetica"/>
+          <w:sz w:val="24"/>
+          <w:szCs w:val="24"/>
+          <w:lang w:val="nl-NL"/>
+        </w:rPr>
+        <w:t>. Ook niet zichtbaar als protestgroep.</w:t>
+      </w:r>
+      <w:r>
+        <w:rPr>
+          <w:rFonts w:ascii="Helvetica" w:hAnsi="Helvetica"/>
+          <w:sz w:val="24"/>
+          <w:szCs w:val="24"/>
+          <w:lang w:val="nl-NL"/>
+        </w:rPr>
+        <w:t xml:space="preserve"> </w:t>
+      </w:r>
+      <w:r>
+        <w:rPr>
+          <w:rFonts w:ascii="Helvetica" w:hAnsi="Helvetica"/>
+          <w:b/>
+          <w:bCs/>
+          <w:sz w:val="24"/>
+          <w:szCs w:val="24"/>
+          <w:lang w:val="nl-NL"/>
+        </w:rPr>
+        <w:t>Het incident diende als een opmerkelijke uiting van protest tegen de recente PVV</w:t>
+      </w:r>
+      <w:r>
+        <w:rPr>
+          <w:rFonts w:ascii="Helvetica" w:hAnsi="Helvetica"/>
+          <w:b/>
+          <w:bCs/>
+          <w:sz w:val="24"/>
+          <w:szCs w:val="24"/>
+          <w:lang w:val="nl-NL"/>
+        </w:rPr>
+        <w:t xml:space="preserve"> </w:t>
+      </w:r>
+      <w:r>
+        <w:rPr>
+          <w:rFonts w:ascii="Helvetica" w:hAnsi="Helvetica"/>
           <w:b/>
           <w:bCs/>
           <w:sz w:val="24"/>
@@ -273,113 +606,42 @@
       <w:pPr>
         <w:rPr>
           <w:rFonts w:ascii="Helvetica" w:hAnsi="Helvetica"/>
-          <w:sz w:val="24"/>
-          <w:szCs w:val="24"/>
-          <w:lang w:val="nl-NL"/>
-        </w:rPr>
-      </w:pPr>
-      <w:r>
-        <w:rPr>
-          <w:rFonts w:ascii="Helvetica" w:hAnsi="Helvetica"/>
-          <w:sz w:val="24"/>
-          <w:szCs w:val="24"/>
-          <w:lang w:val="nl-NL"/>
-        </w:rPr>
-        <w:t>Voor zijn zeventiende jaar in de Tweede Kamer had Martin Bosma wellicht niet verwacht op dit moment verrast te worden met een taart, zeker niet tijdens zijn bezoek aan de studenten van de Universiteit Leiden v</w:t>
-      </w:r>
-      <w:r>
-        <w:rPr>
-          <w:rFonts w:ascii="Helvetica" w:hAnsi="Helvetica"/>
-          <w:sz w:val="24"/>
-          <w:szCs w:val="24"/>
-          <w:lang w:val="nl-NL"/>
-        </w:rPr>
-        <w:t>oor een lezing over het belang van grondrechten.</w:t>
-      </w:r>
-    </w:p>
-    <w:p>
-      <w:pPr>
-        <w:rPr>
-          <w:rFonts w:ascii="Helvetica" w:hAnsi="Helvetica"/>
-          <w:sz w:val="24"/>
-          <w:szCs w:val="24"/>
-          <w:lang w:val="nl-NL"/>
-        </w:rPr>
-      </w:pPr>
-      <w:r>
-        <w:rPr>
-          <w:rFonts w:ascii="Helvetica" w:hAnsi="Helvetica"/>
-          <w:sz w:val="24"/>
-          <w:szCs w:val="24"/>
-          <w:lang w:val="nl-NL"/>
-        </w:rPr>
-        <w:t>Martin geeft zelf aan “</w:t>
-      </w:r>
-      <w:r>
-        <w:rPr>
-          <w:rFonts w:ascii="Helvetica" w:hAnsi="Helvetica"/>
-          <w:sz w:val="24"/>
-          <w:szCs w:val="24"/>
-          <w:lang w:val="nl-NL"/>
-        </w:rPr>
-        <w:t>Enorm geschrokken</w:t>
-      </w:r>
-      <w:r>
-        <w:rPr>
-          <w:rFonts w:ascii="Helvetica" w:hAnsi="Helvetica"/>
-          <w:sz w:val="24"/>
-          <w:szCs w:val="24"/>
-          <w:lang w:val="nl-NL"/>
-        </w:rPr>
-        <w:t>” te zijn,</w:t>
-      </w:r>
-    </w:p>
-    <w:p>
-      <w:pPr>
-        <w:rPr>
-          <w:rFonts w:ascii="Helvetica" w:hAnsi="Helvetica"/>
-          <w:sz w:val="24"/>
-          <w:szCs w:val="24"/>
-          <w:lang w:val="nl-NL"/>
-        </w:rPr>
-      </w:pPr>
-    </w:p>
-    <w:p>
-      <w:pPr>
-        <w:rPr>
-          <w:rFonts w:ascii="Helvetica" w:hAnsi="Helvetica"/>
-          <w:sz w:val="24"/>
-          <w:szCs w:val="24"/>
-          <w:lang w:val="nl-NL"/>
-        </w:rPr>
-      </w:pPr>
-      <w:r>
-        <w:rPr>
-          <w:rFonts w:ascii="Helvetica" w:hAnsi="Helvetica"/>
-          <w:sz w:val="24"/>
-          <w:szCs w:val="24"/>
-          <w:lang w:val="nl-NL"/>
-        </w:rPr>
-        <w:t xml:space="preserve">Een SP jongeren lid uit protest tegen de zege van de PVV, heeft een taart in zijn gezicht gegooid. </w:t>
-      </w:r>
-    </w:p>
-    <w:p>
-      <w:pPr>
-        <w:rPr>
-          <w:rFonts w:ascii="Helvetica" w:hAnsi="Helvetica"/>
-          <w:sz w:val="24"/>
-          <w:szCs w:val="24"/>
-          <w:lang w:val="nl-NL"/>
-        </w:rPr>
-      </w:pPr>
-      <w:r>
-        <w:rPr>
-          <w:rFonts w:ascii="Helvetica" w:hAnsi="Helvetica"/>
-          <w:sz w:val="24"/>
-          <w:szCs w:val="24"/>
-          <w:lang w:val="nl-NL"/>
-        </w:rPr>
-        <w:t xml:space="preserve">Martin Bosma van de PVV heeft een taart in zijn gezicht gegooid gekregen laat René </w:t>
+          <w:b/>
+          <w:bCs/>
+          <w:sz w:val="24"/>
+          <w:szCs w:val="24"/>
+          <w:lang w:val="nl-NL"/>
+        </w:rPr>
+      </w:pPr>
+      <w:r>
+        <w:rPr>
+          <w:rFonts w:ascii="Helvetica" w:hAnsi="Helvetica"/>
+          <w:b/>
+          <w:bCs/>
+          <w:sz w:val="24"/>
+          <w:szCs w:val="24"/>
+          <w:lang w:val="nl-NL"/>
+        </w:rPr>
+        <w:t>Universiteit Leiden Reageert: 'onacceptabel'</w:t>
+      </w:r>
+    </w:p>
+    <w:p>
+      <w:pPr>
+        <w:rPr>
+          <w:rFonts w:ascii="Helvetica" w:hAnsi="Helvetica"/>
+          <w:sz w:val="24"/>
+          <w:szCs w:val="24"/>
+          <w:lang w:val="nl-NL"/>
+        </w:rPr>
+      </w:pPr>
+      <w:r>
+        <w:rPr>
+          <w:rFonts w:ascii="Helvetica" w:hAnsi="Helvetica"/>
+          <w:sz w:val="24"/>
+          <w:szCs w:val="24"/>
+          <w:lang w:val="nl-NL"/>
+        </w:rPr>
+        <w:t xml:space="preserve">Staan open voor opnieuw </w:t>
       </w:r>
       <w:proofErr w:type="spellStart"/>
       <w:r>
@@ -389,7 +651,7 @@
           <w:szCs w:val="24"/>
           <w:lang w:val="nl-NL"/>
         </w:rPr>
-        <w:t>Pomodhara</w:t>
+        <w:t>martin</w:t>
       </w:r>
       <w:proofErr w:type="spellEnd"/>
       <w:r>
@@ -399,49 +661,7 @@
           <w:szCs w:val="24"/>
           <w:lang w:val="nl-NL"/>
         </w:rPr>
-        <w:t>, woordvoerder Faculteit Rechten Universiteit Leiden weten.</w:t>
-      </w:r>
-    </w:p>
-    <w:p>
-      <w:pPr>
-        <w:rPr>
-          <w:rFonts w:ascii="Helvetica" w:hAnsi="Helvetica"/>
-          <w:b/>
-          <w:bCs/>
-          <w:sz w:val="24"/>
-          <w:szCs w:val="24"/>
-          <w:lang w:val="nl-NL"/>
-        </w:rPr>
-      </w:pPr>
-      <w:r>
-        <w:rPr>
-          <w:rFonts w:ascii="Helvetica" w:hAnsi="Helvetica"/>
-          <w:b/>
-          <w:bCs/>
-          <w:sz w:val="24"/>
-          <w:szCs w:val="24"/>
-          <w:lang w:val="nl-NL"/>
-        </w:rPr>
-        <w:t>Taartgooier weggekomen</w:t>
-      </w:r>
-    </w:p>
-    <w:p>
-      <w:pPr>
-        <w:rPr>
-          <w:rFonts w:ascii="Helvetica" w:hAnsi="Helvetica"/>
-          <w:sz w:val="24"/>
-          <w:szCs w:val="24"/>
-          <w:lang w:val="nl-NL"/>
-        </w:rPr>
-      </w:pPr>
-      <w:r>
-        <w:rPr>
-          <w:rFonts w:ascii="Helvetica" w:hAnsi="Helvetica"/>
-          <w:sz w:val="24"/>
-          <w:szCs w:val="24"/>
-          <w:lang w:val="nl-NL"/>
-        </w:rPr>
-        <w:t>Was het een student van Leiden Uni,</w:t>
+        <w:t xml:space="preserve"> uit te nodigen</w:t>
       </w:r>
       <w:r>
         <w:rPr>
@@ -459,7 +679,7 @@
           <w:szCs w:val="24"/>
           <w:lang w:val="nl-NL"/>
         </w:rPr>
-        <w:t>Niet bekend of de jongeren in kwestie een student aan Leiden is.</w:t>
+        <w:t>Hoe gaat Leiden dit soort dingen voorkomen:</w:t>
       </w:r>
       <w:r>
         <w:rPr>
@@ -477,7 +697,26 @@
           <w:szCs w:val="24"/>
           <w:lang w:val="nl-NL"/>
         </w:rPr>
-        <w:t xml:space="preserve">Loopt een organisatie, </w:t>
+        <w:t xml:space="preserve">Ze gaan beveiliging optrekken, LU kaarten actief </w:t>
+      </w:r>
+    </w:p>
+    <w:p>
+      <w:pPr>
+        <w:rPr>
+          <w:rFonts w:ascii="Helvetica" w:hAnsi="Helvetica"/>
+          <w:sz w:val="24"/>
+          <w:szCs w:val="24"/>
+          <w:lang w:val="nl-NL"/>
+        </w:rPr>
+      </w:pPr>
+      <w:r>
+        <w:rPr>
+          <w:rFonts w:ascii="Helvetica" w:hAnsi="Helvetica"/>
+          <w:sz w:val="24"/>
+          <w:szCs w:val="24"/>
+          <w:lang w:val="nl-NL"/>
+        </w:rPr>
+        <w:t xml:space="preserve">Niet perse inzetten op strengere beveiliging, maar op </w:t>
       </w:r>
       <w:proofErr w:type="spellStart"/>
       <w:r>
@@ -487,7 +726,7 @@
           <w:szCs w:val="24"/>
           <w:lang w:val="nl-NL"/>
         </w:rPr>
-        <w:t>sp</w:t>
+        <w:t>social</w:t>
       </w:r>
       <w:proofErr w:type="spellEnd"/>
       <w:r>
@@ -497,7 +736,7 @@
           <w:szCs w:val="24"/>
           <w:lang w:val="nl-NL"/>
         </w:rPr>
-        <w:t xml:space="preserve"> jongeren zijn niet </w:t>
+        <w:t xml:space="preserve"> media nauwer in de gaten houden. Bedreigingen aan de Campus van den haag, gekozen om universiteit paar dagen te sluiten. Nog stappen ondernomen? Geen studentenvereniging van Universiteit, uni leiden kan verder niet ingrijpen? Alleen als ze gerechtelijke stappen nemen, kunnen er </w:t>
       </w:r>
       <w:proofErr w:type="spellStart"/>
       <w:r>
@@ -507,7 +746,7 @@
           <w:szCs w:val="24"/>
           <w:lang w:val="nl-NL"/>
         </w:rPr>
-        <w:t>aangemeldt</w:t>
+        <w:t>reprocussies</w:t>
       </w:r>
       <w:proofErr w:type="spellEnd"/>
       <w:r>
@@ -517,105 +756,7 @@
           <w:szCs w:val="24"/>
           <w:lang w:val="nl-NL"/>
         </w:rPr>
-        <w:t>. Ook niet zichtbaar als protestgroep.</w:t>
-      </w:r>
-    </w:p>
-    <w:p>
-      <w:pPr>
-        <w:rPr>
-          <w:rFonts w:ascii="Helvetica" w:hAnsi="Helvetica"/>
-          <w:b/>
-          <w:bCs/>
-          <w:sz w:val="24"/>
-          <w:szCs w:val="24"/>
-          <w:lang w:val="nl-NL"/>
-        </w:rPr>
-      </w:pPr>
-      <w:r>
-        <w:rPr>
-          <w:rFonts w:ascii="Helvetica" w:hAnsi="Helvetica"/>
-          <w:b/>
-          <w:bCs/>
-          <w:sz w:val="24"/>
-          <w:szCs w:val="24"/>
-          <w:lang w:val="nl-NL"/>
-        </w:rPr>
-        <w:t>Universiteit Leiden Reageert: 'onacceptabel'</w:t>
-      </w:r>
-    </w:p>
-    <w:p>
-      <w:pPr>
-        <w:rPr>
-          <w:rFonts w:ascii="Helvetica" w:hAnsi="Helvetica"/>
-          <w:sz w:val="24"/>
-          <w:szCs w:val="24"/>
-          <w:lang w:val="nl-NL"/>
-        </w:rPr>
-      </w:pPr>
-      <w:r>
-        <w:rPr>
-          <w:rFonts w:ascii="Helvetica" w:hAnsi="Helvetica"/>
-          <w:sz w:val="24"/>
-          <w:szCs w:val="24"/>
-          <w:lang w:val="nl-NL"/>
-        </w:rPr>
-        <w:t xml:space="preserve">Staan open voor opnieuw </w:t>
-      </w:r>
-      <w:proofErr w:type="spellStart"/>
-      <w:r>
-        <w:rPr>
-          <w:rFonts w:ascii="Helvetica" w:hAnsi="Helvetica"/>
-          <w:sz w:val="24"/>
-          <w:szCs w:val="24"/>
-          <w:lang w:val="nl-NL"/>
-        </w:rPr>
-        <w:t>martin</w:t>
-      </w:r>
-      <w:proofErr w:type="spellEnd"/>
-      <w:r>
-        <w:rPr>
-          <w:rFonts w:ascii="Helvetica" w:hAnsi="Helvetica"/>
-          <w:sz w:val="24"/>
-          <w:szCs w:val="24"/>
-          <w:lang w:val="nl-NL"/>
-        </w:rPr>
-        <w:t xml:space="preserve"> uit te nodigen</w:t>
-      </w:r>
-      <w:r>
-        <w:rPr>
-          <w:rFonts w:ascii="Helvetica" w:hAnsi="Helvetica"/>
-          <w:sz w:val="24"/>
-          <w:szCs w:val="24"/>
-          <w:lang w:val="nl-NL"/>
-        </w:rPr>
-        <w:t xml:space="preserve"> </w:t>
-      </w:r>
-      <w:r>
-        <w:rPr>
-          <w:rFonts w:ascii="Helvetica" w:hAnsi="Helvetica"/>
-          <w:sz w:val="24"/>
-          <w:szCs w:val="24"/>
-          <w:lang w:val="nl-NL"/>
-        </w:rPr>
-        <w:t>Hoe gaat Leiden dit soort dingen voorkomen:</w:t>
-      </w:r>
-      <w:r>
-        <w:rPr>
-          <w:rFonts w:ascii="Helvetica" w:hAnsi="Helvetica"/>
-          <w:sz w:val="24"/>
-          <w:szCs w:val="24"/>
-          <w:lang w:val="nl-NL"/>
-        </w:rPr>
-        <w:t xml:space="preserve"> </w:t>
-      </w:r>
-      <w:r>
-        <w:rPr>
-          <w:rFonts w:ascii="Helvetica" w:hAnsi="Helvetica"/>
-          <w:sz w:val="24"/>
-          <w:szCs w:val="24"/>
-          <w:lang w:val="nl-NL"/>
-        </w:rPr>
-        <w:t xml:space="preserve">Ze gaan beveiliging optrekken, LU kaarten actief </w:t>
+        <w:t xml:space="preserve"> volgen.</w:t>
       </w:r>
     </w:p>
     <w:p>
@@ -635,65 +776,6 @@
           <w:lang w:val="nl-NL"/>
         </w:rPr>
         <w:lastRenderedPageBreak/>
-        <w:t xml:space="preserve">Niet perse inzetten op strengere beveiliging, maar op </w:t>
-      </w:r>
-      <w:proofErr w:type="spellStart"/>
-      <w:r>
-        <w:rPr>
-          <w:rFonts w:ascii="Helvetica" w:hAnsi="Helvetica"/>
-          <w:sz w:val="24"/>
-          <w:szCs w:val="24"/>
-          <w:lang w:val="nl-NL"/>
-        </w:rPr>
-        <w:t>social</w:t>
-      </w:r>
-      <w:proofErr w:type="spellEnd"/>
-      <w:r>
-        <w:rPr>
-          <w:rFonts w:ascii="Helvetica" w:hAnsi="Helvetica"/>
-          <w:sz w:val="24"/>
-          <w:szCs w:val="24"/>
-          <w:lang w:val="nl-NL"/>
-        </w:rPr>
-        <w:t xml:space="preserve"> media nauwer in de gaten houden. Bedreigingen aan de Campus van den haag, gekozen om universiteit paar dagen te sluiten. Nog stappen ondernomen? Geen studentenvereniging van Universiteit, uni leiden kan verder niet ingrijpen? Alleen als ze gerechtelijke stappen nemen, kunnen er </w:t>
-      </w:r>
-      <w:proofErr w:type="spellStart"/>
-      <w:r>
-        <w:rPr>
-          <w:rFonts w:ascii="Helvetica" w:hAnsi="Helvetica"/>
-          <w:sz w:val="24"/>
-          <w:szCs w:val="24"/>
-          <w:lang w:val="nl-NL"/>
-        </w:rPr>
-        <w:t>reprocussies</w:t>
-      </w:r>
-      <w:proofErr w:type="spellEnd"/>
-      <w:r>
-        <w:rPr>
-          <w:rFonts w:ascii="Helvetica" w:hAnsi="Helvetica"/>
-          <w:sz w:val="24"/>
-          <w:szCs w:val="24"/>
-          <w:lang w:val="nl-NL"/>
-        </w:rPr>
-        <w:t xml:space="preserve"> volgen.</w:t>
-      </w:r>
-    </w:p>
-    <w:p>
-      <w:pPr>
-        <w:rPr>
-          <w:rFonts w:ascii="Helvetica" w:hAnsi="Helvetica"/>
-          <w:sz w:val="24"/>
-          <w:szCs w:val="24"/>
-          <w:lang w:val="nl-NL"/>
-        </w:rPr>
-      </w:pPr>
-      <w:r>
-        <w:rPr>
-          <w:rFonts w:ascii="Helvetica" w:hAnsi="Helvetica"/>
-          <w:sz w:val="24"/>
-          <w:szCs w:val="24"/>
-          <w:lang w:val="nl-NL"/>
-        </w:rPr>
         <w:t>Universiteit wil alle partijen een stem geven</w:t>
       </w:r>
       <w:r>
@@ -1611,6 +1693,25 @@
     <w:semiHidden/>
     <w:unhideWhenUsed/>
   </w:style>
+  <w:style w:type="paragraph" w:styleId="Caption">
+    <w:name w:val="caption"/>
+    <w:basedOn w:val="Normal"/>
+    <w:next w:val="Normal"/>
+    <w:uiPriority w:val="35"/>
+    <w:unhideWhenUsed/>
+    <w:qFormat/>
+    <w:rsid w:val="0038647D"/>
+    <w:pPr>
+      <w:spacing w:after="200" w:line="240" w:lineRule="auto"/>
+    </w:pPr>
+    <w:rPr>
+      <w:i/>
+      <w:iCs/>
+      <w:color w:val="44546A" w:themeColor="text2"/>
+      <w:sz w:val="18"/>
+      <w:szCs w:val="18"/>
+    </w:rPr>
+  </w:style>
 </w:styles>
 </file>
 

</xml_diff>

<commit_message>
vault backup: 2023-12-05 12:23:34
</commit_message>
<xml_diff>
--- a/Vakken/Journalistieke en Redactionele Vaardigheden/Nieuwsbericht/Nieuwsbericht_V1.docx
+++ b/Vakken/Journalistieke en Redactionele Vaardigheden/Nieuwsbericht/Nieuwsbericht_V1.docx
@@ -185,14 +185,12 @@
           <w:lang w:val="en-US"/>
         </w:rPr>
       </w:pPr>
-      <w:proofErr w:type="spellStart"/>
       <w:r>
         <w:rPr>
           <w:lang w:val="en-US"/>
         </w:rPr>
         <w:t>Beeld</w:t>
       </w:r>
-      <w:proofErr w:type="spellEnd"/>
       <w:r>
         <w:rPr>
           <w:lang w:val="en-US"/>
@@ -349,16 +347,25 @@
           <w:szCs w:val="24"/>
           <w:lang w:val="nl-NL"/>
         </w:rPr>
-        <w:t xml:space="preserve"> in de Tweede Kamer had Martin Bosma wellicht niet verwacht op dit moment verrast te worden met een taart, </w:t>
-      </w:r>
-      <w:r>
-        <w:rPr>
-          <w:rFonts w:ascii="Helvetica" w:hAnsi="Helvetica"/>
-          <w:sz w:val="24"/>
-          <w:szCs w:val="24"/>
-          <w:lang w:val="nl-NL"/>
-        </w:rPr>
-        <w:t xml:space="preserve">het </w:t>
+        <w:t xml:space="preserve"> had Martin Bosma wellicht niet verwacht op dit moment verrast te worden met een taart</w:t>
+      </w:r>
+      <w:r>
+        <w:rPr>
+          <w:rFonts w:ascii="Helvetica" w:hAnsi="Helvetica"/>
+          <w:sz w:val="24"/>
+          <w:szCs w:val="24"/>
+          <w:lang w:val="nl-NL"/>
+        </w:rPr>
+        <w:t>. H</w:t>
+      </w:r>
+      <w:r>
+        <w:rPr>
+          <w:rFonts w:ascii="Helvetica" w:hAnsi="Helvetica"/>
+          <w:sz w:val="24"/>
+          <w:szCs w:val="24"/>
+          <w:lang w:val="nl-NL"/>
+        </w:rPr>
+        <w:t xml:space="preserve">et </w:t>
       </w:r>
       <w:r>
         <w:rPr>
@@ -403,7 +410,16 @@
           <w:szCs w:val="24"/>
           <w:lang w:val="nl-NL"/>
         </w:rPr>
-        <w:t>Martin geeft zelf aan “</w:t>
+        <w:t>Bosma</w:t>
+      </w:r>
+      <w:r>
+        <w:rPr>
+          <w:rFonts w:ascii="Helvetica" w:hAnsi="Helvetica"/>
+          <w:sz w:val="24"/>
+          <w:szCs w:val="24"/>
+          <w:lang w:val="nl-NL"/>
+        </w:rPr>
+        <w:t xml:space="preserve"> geeft zelf aan “</w:t>
       </w:r>
       <w:r>
         <w:rPr>
@@ -481,7 +497,16 @@
           <w:szCs w:val="24"/>
           <w:lang w:val="nl-NL"/>
         </w:rPr>
-        <w:t>Was het een student van Leiden Uni,</w:t>
+        <w:t>Het is n</w:t>
+      </w:r>
+      <w:r>
+        <w:rPr>
+          <w:rFonts w:ascii="Helvetica" w:hAnsi="Helvetica"/>
+          <w:sz w:val="24"/>
+          <w:szCs w:val="24"/>
+          <w:lang w:val="nl-NL"/>
+        </w:rPr>
+        <w:t>iet bekend of de jongeren in kwestie een student aan Leiden is.</w:t>
       </w:r>
       <w:r>
         <w:rPr>
@@ -499,7 +524,52 @@
           <w:szCs w:val="24"/>
           <w:lang w:val="nl-NL"/>
         </w:rPr>
-        <w:t>Niet bekend of de jongeren in kwestie een student aan Leiden is.</w:t>
+        <w:t xml:space="preserve">Loopt een </w:t>
+      </w:r>
+      <w:r>
+        <w:rPr>
+          <w:rFonts w:ascii="Helvetica" w:hAnsi="Helvetica"/>
+          <w:sz w:val="24"/>
+          <w:szCs w:val="24"/>
+          <w:lang w:val="nl-NL"/>
+        </w:rPr>
+        <w:t>on</w:t>
+      </w:r>
+      <w:r>
+        <w:rPr>
+          <w:rFonts w:ascii="Helvetica" w:hAnsi="Helvetica"/>
+          <w:sz w:val="24"/>
+          <w:szCs w:val="24"/>
+          <w:lang w:val="nl-NL"/>
+        </w:rPr>
+        <w:t>derzoek</w:t>
+      </w:r>
+      <w:r>
+        <w:rPr>
+          <w:rFonts w:ascii="Helvetica" w:hAnsi="Helvetica"/>
+          <w:sz w:val="24"/>
+          <w:szCs w:val="24"/>
+          <w:lang w:val="nl-NL"/>
+        </w:rPr>
+        <w:t xml:space="preserve">, sp jongeren zijn niet </w:t>
+      </w:r>
+      <w:r>
+        <w:rPr>
+          <w:rFonts w:ascii="Helvetica" w:hAnsi="Helvetica"/>
+          <w:sz w:val="24"/>
+          <w:szCs w:val="24"/>
+          <w:lang w:val="nl-NL"/>
+        </w:rPr>
+        <w:t>aangemeld</w:t>
+      </w:r>
+      <w:r>
+        <w:rPr>
+          <w:rFonts w:ascii="Helvetica" w:hAnsi="Helvetica"/>
+          <w:sz w:val="24"/>
+          <w:szCs w:val="24"/>
+          <w:lang w:val="nl-NL"/>
+        </w:rPr>
+        <w:t>. Ook niet zichtbaar als protestgroep.</w:t>
       </w:r>
       <w:r>
         <w:rPr>
@@ -513,55 +583,19 @@
       <w:r>
         <w:rPr>
           <w:rFonts w:ascii="Helvetica" w:hAnsi="Helvetica"/>
-          <w:sz w:val="24"/>
-          <w:szCs w:val="24"/>
-          <w:lang w:val="nl-NL"/>
-        </w:rPr>
-        <w:t xml:space="preserve">Loopt een organisatie, </w:t>
-      </w:r>
-      <w:proofErr w:type="spellStart"/>
-      <w:r>
-        <w:rPr>
-          <w:rFonts w:ascii="Helvetica" w:hAnsi="Helvetica"/>
-          <w:sz w:val="24"/>
-          <w:szCs w:val="24"/>
-          <w:lang w:val="nl-NL"/>
-        </w:rPr>
-        <w:t>sp</w:t>
-      </w:r>
-      <w:proofErr w:type="spellEnd"/>
-      <w:r>
-        <w:rPr>
-          <w:rFonts w:ascii="Helvetica" w:hAnsi="Helvetica"/>
-          <w:sz w:val="24"/>
-          <w:szCs w:val="24"/>
-          <w:lang w:val="nl-NL"/>
-        </w:rPr>
-        <w:t xml:space="preserve"> jongeren zijn niet </w:t>
-      </w:r>
-      <w:proofErr w:type="spellStart"/>
-      <w:r>
-        <w:rPr>
-          <w:rFonts w:ascii="Helvetica" w:hAnsi="Helvetica"/>
-          <w:sz w:val="24"/>
-          <w:szCs w:val="24"/>
-          <w:lang w:val="nl-NL"/>
-        </w:rPr>
-        <w:t>aangemeldt</w:t>
-      </w:r>
-      <w:proofErr w:type="spellEnd"/>
-      <w:r>
-        <w:rPr>
-          <w:rFonts w:ascii="Helvetica" w:hAnsi="Helvetica"/>
-          <w:sz w:val="24"/>
-          <w:szCs w:val="24"/>
-          <w:lang w:val="nl-NL"/>
-        </w:rPr>
-        <w:t>. Ook niet zichtbaar als protestgroep.</w:t>
-      </w:r>
-      <w:r>
-        <w:rPr>
-          <w:rFonts w:ascii="Helvetica" w:hAnsi="Helvetica"/>
+          <w:b/>
+          <w:bCs/>
+          <w:sz w:val="24"/>
+          <w:szCs w:val="24"/>
+          <w:lang w:val="nl-NL"/>
+        </w:rPr>
+        <w:t>Het incident diende als een opmerkelijke uiting van protest tegen de recente PVV</w:t>
+      </w:r>
+      <w:r>
+        <w:rPr>
+          <w:rFonts w:ascii="Helvetica" w:hAnsi="Helvetica"/>
+          <w:b/>
+          <w:bCs/>
           <w:sz w:val="24"/>
           <w:szCs w:val="24"/>
           <w:lang w:val="nl-NL"/>
@@ -577,13 +611,64 @@
           <w:szCs w:val="24"/>
           <w:lang w:val="nl-NL"/>
         </w:rPr>
-        <w:t>Het incident diende als een opmerkelijke uiting van protest tegen de recente PVV</w:t>
-      </w:r>
-      <w:r>
-        <w:rPr>
-          <w:rFonts w:ascii="Helvetica" w:hAnsi="Helvetica"/>
-          <w:b/>
-          <w:bCs/>
+        <w:t>overwinning.</w:t>
+      </w:r>
+      <w:r>
+        <w:rPr>
+          <w:rFonts w:ascii="Helvetica" w:hAnsi="Helvetica"/>
+          <w:b/>
+          <w:bCs/>
+          <w:sz w:val="24"/>
+          <w:szCs w:val="24"/>
+          <w:lang w:val="nl-NL"/>
+        </w:rPr>
+        <w:t xml:space="preserve"> De PVV’er</w:t>
+      </w:r>
+    </w:p>
+    <w:p>
+      <w:pPr>
+        <w:rPr>
+          <w:rFonts w:ascii="Helvetica" w:hAnsi="Helvetica"/>
+          <w:b/>
+          <w:bCs/>
+          <w:sz w:val="24"/>
+          <w:szCs w:val="24"/>
+          <w:lang w:val="nl-NL"/>
+        </w:rPr>
+      </w:pPr>
+      <w:r>
+        <w:rPr>
+          <w:rFonts w:ascii="Helvetica" w:hAnsi="Helvetica"/>
+          <w:b/>
+          <w:bCs/>
+          <w:sz w:val="24"/>
+          <w:szCs w:val="24"/>
+          <w:lang w:val="nl-NL"/>
+        </w:rPr>
+        <w:t>Universiteit Leiden Reageert: 'onacceptabel'</w:t>
+      </w:r>
+    </w:p>
+    <w:p>
+      <w:pPr>
+        <w:rPr>
+          <w:rFonts w:ascii="Helvetica" w:hAnsi="Helvetica"/>
+          <w:sz w:val="24"/>
+          <w:szCs w:val="24"/>
+          <w:lang w:val="nl-NL"/>
+        </w:rPr>
+      </w:pPr>
+      <w:r>
+        <w:rPr>
+          <w:rFonts w:ascii="Helvetica" w:hAnsi="Helvetica"/>
+          <w:sz w:val="24"/>
+          <w:szCs w:val="24"/>
+          <w:lang w:val="nl-NL"/>
+        </w:rPr>
+        <w:t>Staan open voor opnieuw martin uit te nodigen</w:t>
+      </w:r>
+      <w:r>
+        <w:rPr>
+          <w:rFonts w:ascii="Helvetica" w:hAnsi="Helvetica"/>
           <w:sz w:val="24"/>
           <w:szCs w:val="24"/>
           <w:lang w:val="nl-NL"/>
@@ -593,75 +678,11 @@
       <w:r>
         <w:rPr>
           <w:rFonts w:ascii="Helvetica" w:hAnsi="Helvetica"/>
-          <w:b/>
-          <w:bCs/>
-          <w:sz w:val="24"/>
-          <w:szCs w:val="24"/>
-          <w:lang w:val="nl-NL"/>
-        </w:rPr>
-        <w:t>overwinning.</w:t>
-      </w:r>
-    </w:p>
-    <w:p>
-      <w:pPr>
-        <w:rPr>
-          <w:rFonts w:ascii="Helvetica" w:hAnsi="Helvetica"/>
-          <w:b/>
-          <w:bCs/>
-          <w:sz w:val="24"/>
-          <w:szCs w:val="24"/>
-          <w:lang w:val="nl-NL"/>
-        </w:rPr>
-      </w:pPr>
-      <w:r>
-        <w:rPr>
-          <w:rFonts w:ascii="Helvetica" w:hAnsi="Helvetica"/>
-          <w:b/>
-          <w:bCs/>
-          <w:sz w:val="24"/>
-          <w:szCs w:val="24"/>
-          <w:lang w:val="nl-NL"/>
-        </w:rPr>
-        <w:t>Universiteit Leiden Reageert: 'onacceptabel'</w:t>
-      </w:r>
-    </w:p>
-    <w:p>
-      <w:pPr>
-        <w:rPr>
-          <w:rFonts w:ascii="Helvetica" w:hAnsi="Helvetica"/>
-          <w:sz w:val="24"/>
-          <w:szCs w:val="24"/>
-          <w:lang w:val="nl-NL"/>
-        </w:rPr>
-      </w:pPr>
-      <w:r>
-        <w:rPr>
-          <w:rFonts w:ascii="Helvetica" w:hAnsi="Helvetica"/>
-          <w:sz w:val="24"/>
-          <w:szCs w:val="24"/>
-          <w:lang w:val="nl-NL"/>
-        </w:rPr>
-        <w:t xml:space="preserve">Staan open voor opnieuw </w:t>
-      </w:r>
-      <w:proofErr w:type="spellStart"/>
-      <w:r>
-        <w:rPr>
-          <w:rFonts w:ascii="Helvetica" w:hAnsi="Helvetica"/>
-          <w:sz w:val="24"/>
-          <w:szCs w:val="24"/>
-          <w:lang w:val="nl-NL"/>
-        </w:rPr>
-        <w:t>martin</w:t>
-      </w:r>
-      <w:proofErr w:type="spellEnd"/>
-      <w:r>
-        <w:rPr>
-          <w:rFonts w:ascii="Helvetica" w:hAnsi="Helvetica"/>
-          <w:sz w:val="24"/>
-          <w:szCs w:val="24"/>
-          <w:lang w:val="nl-NL"/>
-        </w:rPr>
-        <w:t xml:space="preserve"> uit te nodigen</w:t>
+          <w:sz w:val="24"/>
+          <w:szCs w:val="24"/>
+          <w:lang w:val="nl-NL"/>
+        </w:rPr>
+        <w:t>Hoe gaat Leiden dit soort dingen voorkomen:</w:t>
       </w:r>
       <w:r>
         <w:rPr>
@@ -679,24 +700,6 @@
           <w:szCs w:val="24"/>
           <w:lang w:val="nl-NL"/>
         </w:rPr>
-        <w:t>Hoe gaat Leiden dit soort dingen voorkomen:</w:t>
-      </w:r>
-      <w:r>
-        <w:rPr>
-          <w:rFonts w:ascii="Helvetica" w:hAnsi="Helvetica"/>
-          <w:sz w:val="24"/>
-          <w:szCs w:val="24"/>
-          <w:lang w:val="nl-NL"/>
-        </w:rPr>
-        <w:t xml:space="preserve"> </w:t>
-      </w:r>
-      <w:r>
-        <w:rPr>
-          <w:rFonts w:ascii="Helvetica" w:hAnsi="Helvetica"/>
-          <w:sz w:val="24"/>
-          <w:szCs w:val="24"/>
-          <w:lang w:val="nl-NL"/>
-        </w:rPr>
         <w:t xml:space="preserve">Ze gaan beveiliging optrekken, LU kaarten actief </w:t>
       </w:r>
     </w:p>
@@ -716,47 +719,35 @@
           <w:szCs w:val="24"/>
           <w:lang w:val="nl-NL"/>
         </w:rPr>
-        <w:t xml:space="preserve">Niet perse inzetten op strengere beveiliging, maar op </w:t>
-      </w:r>
-      <w:proofErr w:type="spellStart"/>
-      <w:r>
-        <w:rPr>
-          <w:rFonts w:ascii="Helvetica" w:hAnsi="Helvetica"/>
-          <w:sz w:val="24"/>
-          <w:szCs w:val="24"/>
-          <w:lang w:val="nl-NL"/>
-        </w:rPr>
-        <w:t>social</w:t>
-      </w:r>
-      <w:proofErr w:type="spellEnd"/>
-      <w:r>
-        <w:rPr>
-          <w:rFonts w:ascii="Helvetica" w:hAnsi="Helvetica"/>
-          <w:sz w:val="24"/>
-          <w:szCs w:val="24"/>
-          <w:lang w:val="nl-NL"/>
-        </w:rPr>
-        <w:t xml:space="preserve"> media nauwer in de gaten houden. Bedreigingen aan de Campus van den haag, gekozen om universiteit paar dagen te sluiten. Nog stappen ondernomen? Geen studentenvereniging van Universiteit, uni leiden kan verder niet ingrijpen? Alleen als ze gerechtelijke stappen nemen, kunnen er </w:t>
-      </w:r>
-      <w:proofErr w:type="spellStart"/>
-      <w:r>
-        <w:rPr>
-          <w:rFonts w:ascii="Helvetica" w:hAnsi="Helvetica"/>
-          <w:sz w:val="24"/>
-          <w:szCs w:val="24"/>
-          <w:lang w:val="nl-NL"/>
-        </w:rPr>
-        <w:t>reprocussies</w:t>
-      </w:r>
-      <w:proofErr w:type="spellEnd"/>
-      <w:r>
-        <w:rPr>
-          <w:rFonts w:ascii="Helvetica" w:hAnsi="Helvetica"/>
-          <w:sz w:val="24"/>
-          <w:szCs w:val="24"/>
-          <w:lang w:val="nl-NL"/>
-        </w:rPr>
-        <w:t xml:space="preserve"> volgen.</w:t>
+        <w:t>Niet perse inzetten op strengere beveiliging, maar op social media nauwer in de gaten houden. Bedreigingen aan de Campus van den haag, gekozen om universiteit paar dagen te sluiten. Nog stappen ondernomen? Geen studentenvereniging van Universiteit, uni leiden kan verder niet ingrijpen? Alleen als ze gerechtelijke stappen nemen, kunnen er reprocussies volgen.</w:t>
+      </w:r>
+    </w:p>
+    <w:p>
+      <w:pPr>
+        <w:rPr>
+          <w:rFonts w:ascii="Helvetica" w:hAnsi="Helvetica"/>
+          <w:sz w:val="24"/>
+          <w:szCs w:val="24"/>
+          <w:lang w:val="nl-NL"/>
+        </w:rPr>
+      </w:pPr>
+      <w:r>
+        <w:rPr>
+          <w:rFonts w:ascii="Helvetica" w:hAnsi="Helvetica"/>
+          <w:sz w:val="24"/>
+          <w:szCs w:val="24"/>
+          <w:lang w:val="nl-NL"/>
+        </w:rPr>
+        <w:t>Universiteit wil alle partijen een stem geven</w:t>
+      </w:r>
+      <w:r>
+        <w:rPr>
+          <w:rFonts w:ascii="Helvetica" w:hAnsi="Helvetica"/>
+          <w:sz w:val="24"/>
+          <w:szCs w:val="24"/>
+          <w:lang w:val="nl-NL"/>
+        </w:rPr>
+        <w:t xml:space="preserve">, </w:t>
       </w:r>
     </w:p>
     <w:p>
@@ -776,34 +767,6 @@
           <w:lang w:val="nl-NL"/>
         </w:rPr>
         <w:lastRenderedPageBreak/>
-        <w:t>Universiteit wil alle partijen een stem geven</w:t>
-      </w:r>
-      <w:r>
-        <w:rPr>
-          <w:rFonts w:ascii="Helvetica" w:hAnsi="Helvetica"/>
-          <w:sz w:val="24"/>
-          <w:szCs w:val="24"/>
-          <w:lang w:val="nl-NL"/>
-        </w:rPr>
-        <w:t xml:space="preserve">, </w:t>
-      </w:r>
-    </w:p>
-    <w:p>
-      <w:pPr>
-        <w:rPr>
-          <w:rFonts w:ascii="Helvetica" w:hAnsi="Helvetica"/>
-          <w:sz w:val="24"/>
-          <w:szCs w:val="24"/>
-          <w:lang w:val="nl-NL"/>
-        </w:rPr>
-      </w:pPr>
-      <w:r>
-        <w:rPr>
-          <w:rFonts w:ascii="Helvetica" w:hAnsi="Helvetica"/>
-          <w:sz w:val="24"/>
-          <w:szCs w:val="24"/>
-          <w:lang w:val="nl-NL"/>
-        </w:rPr>
         <w:t>Bedoeling dat er nieuwe datum wordt geprikt, door verkiezingen onduidelijk</w:t>
       </w:r>
     </w:p>
@@ -951,204 +914,64 @@
           <w:szCs w:val="24"/>
           <w:lang w:val="nl-NL"/>
         </w:rPr>
-        <w:t xml:space="preserve">- </w:t>
-      </w:r>
-      <w:proofErr w:type="spellStart"/>
-      <w:r>
-        <w:rPr>
-          <w:rFonts w:ascii="Helvetica" w:hAnsi="Helvetica"/>
-          <w:sz w:val="24"/>
-          <w:szCs w:val="24"/>
-          <w:lang w:val="nl-NL"/>
-        </w:rPr>
-        <w:t>scrollbare</w:t>
-      </w:r>
-      <w:proofErr w:type="spellEnd"/>
-      <w:r>
-        <w:rPr>
-          <w:rFonts w:ascii="Helvetica" w:hAnsi="Helvetica"/>
-          <w:sz w:val="24"/>
-          <w:szCs w:val="24"/>
-          <w:lang w:val="nl-NL"/>
-        </w:rPr>
-        <w:t xml:space="preserve"> tijdlijn met nog meer aanvallen op politici, een interactieve tijdlijn waarin dit het meest recente aanvallen.</w:t>
-      </w:r>
-    </w:p>
-    <w:p>
-      <w:pPr>
-        <w:rPr>
-          <w:rFonts w:ascii="Helvetica" w:hAnsi="Helvetica"/>
-          <w:sz w:val="24"/>
-          <w:szCs w:val="24"/>
-          <w:lang w:val="nl-NL"/>
-        </w:rPr>
-      </w:pPr>
-      <w:r>
-        <w:rPr>
-          <w:rFonts w:ascii="Helvetica" w:hAnsi="Helvetica"/>
-          <w:sz w:val="24"/>
-          <w:szCs w:val="24"/>
-          <w:lang w:val="nl-NL"/>
-        </w:rPr>
-        <w:t xml:space="preserve">Wat het concept is: Je heb onder de titel een tijdlijn staan van de huidige </w:t>
-      </w:r>
-      <w:proofErr w:type="spellStart"/>
-      <w:r>
-        <w:rPr>
-          <w:rFonts w:ascii="Helvetica" w:hAnsi="Helvetica"/>
-          <w:sz w:val="24"/>
-          <w:szCs w:val="24"/>
-          <w:lang w:val="nl-NL"/>
-        </w:rPr>
-        <w:t>verkiezingperiode</w:t>
-      </w:r>
-      <w:proofErr w:type="spellEnd"/>
-      <w:r>
-        <w:rPr>
-          <w:rFonts w:ascii="Helvetica" w:hAnsi="Helvetica"/>
-          <w:sz w:val="24"/>
-          <w:szCs w:val="24"/>
-          <w:lang w:val="nl-NL"/>
-        </w:rPr>
-        <w:t xml:space="preserve">, met aanklikbare </w:t>
-      </w:r>
-      <w:proofErr w:type="spellStart"/>
-      <w:r>
-        <w:rPr>
-          <w:rFonts w:ascii="Helvetica" w:hAnsi="Helvetica"/>
-          <w:sz w:val="24"/>
-          <w:szCs w:val="24"/>
-          <w:lang w:val="nl-NL"/>
-        </w:rPr>
-        <w:t>highlights</w:t>
-      </w:r>
-      <w:proofErr w:type="spellEnd"/>
-      <w:r>
-        <w:rPr>
-          <w:rFonts w:ascii="Helvetica" w:hAnsi="Helvetica"/>
-          <w:sz w:val="24"/>
-          <w:szCs w:val="24"/>
-          <w:lang w:val="nl-NL"/>
-        </w:rPr>
-        <w:t xml:space="preserve"> van verschillende </w:t>
-      </w:r>
-      <w:proofErr w:type="spellStart"/>
-      <w:r>
-        <w:rPr>
-          <w:rFonts w:ascii="Helvetica" w:hAnsi="Helvetica"/>
-          <w:sz w:val="24"/>
-          <w:szCs w:val="24"/>
-          <w:lang w:val="nl-NL"/>
-        </w:rPr>
-        <w:t>bedrijgingen</w:t>
-      </w:r>
-      <w:proofErr w:type="spellEnd"/>
-      <w:r>
-        <w:rPr>
-          <w:rFonts w:ascii="Helvetica" w:hAnsi="Helvetica"/>
-          <w:sz w:val="24"/>
-          <w:szCs w:val="24"/>
-          <w:lang w:val="nl-NL"/>
-        </w:rPr>
-        <w:t xml:space="preserve"> en aanvallen op politieke figuren.</w:t>
-      </w:r>
-    </w:p>
-    <w:p>
-      <w:pPr>
-        <w:rPr>
-          <w:rFonts w:ascii="Helvetica" w:hAnsi="Helvetica"/>
-          <w:sz w:val="24"/>
-          <w:szCs w:val="24"/>
-          <w:lang w:val="nl-NL"/>
-        </w:rPr>
-      </w:pPr>
-      <w:r>
-        <w:rPr>
-          <w:rFonts w:ascii="Helvetica" w:hAnsi="Helvetica"/>
-          <w:sz w:val="24"/>
-          <w:szCs w:val="24"/>
-          <w:lang w:val="nl-NL"/>
-        </w:rPr>
-        <w:t xml:space="preserve">Zie </w:t>
-      </w:r>
-      <w:proofErr w:type="spellStart"/>
-      <w:r>
-        <w:rPr>
-          <w:rFonts w:ascii="Helvetica" w:hAnsi="Helvetica"/>
-          <w:sz w:val="24"/>
-          <w:szCs w:val="24"/>
-          <w:lang w:val="nl-NL"/>
-        </w:rPr>
-        <w:t>thierry</w:t>
-      </w:r>
-      <w:proofErr w:type="spellEnd"/>
-      <w:r>
-        <w:rPr>
-          <w:rFonts w:ascii="Helvetica" w:hAnsi="Helvetica"/>
-          <w:sz w:val="24"/>
-          <w:szCs w:val="24"/>
-          <w:lang w:val="nl-NL"/>
-        </w:rPr>
-        <w:t xml:space="preserve"> paraplu, fakkels bij Kaag, </w:t>
-      </w:r>
-      <w:proofErr w:type="spellStart"/>
-      <w:r>
-        <w:rPr>
-          <w:rFonts w:ascii="Helvetica" w:hAnsi="Helvetica"/>
-          <w:sz w:val="24"/>
-          <w:szCs w:val="24"/>
-          <w:lang w:val="nl-NL"/>
-        </w:rPr>
-        <w:t>enzv</w:t>
-      </w:r>
-      <w:proofErr w:type="spellEnd"/>
-      <w:r>
-        <w:rPr>
-          <w:rFonts w:ascii="Helvetica" w:hAnsi="Helvetica"/>
-          <w:sz w:val="24"/>
-          <w:szCs w:val="24"/>
-          <w:lang w:val="nl-NL"/>
-        </w:rPr>
-        <w:t>.</w:t>
-      </w:r>
-    </w:p>
-    <w:p>
-      <w:pPr>
-        <w:rPr>
-          <w:rFonts w:ascii="Helvetica" w:hAnsi="Helvetica"/>
-          <w:sz w:val="24"/>
-          <w:szCs w:val="24"/>
-          <w:lang w:val="nl-NL"/>
-        </w:rPr>
-      </w:pPr>
-      <w:r>
-        <w:rPr>
-          <w:rFonts w:ascii="Helvetica" w:hAnsi="Helvetica"/>
-          <w:sz w:val="24"/>
-          <w:szCs w:val="24"/>
-          <w:lang w:val="nl-NL"/>
-        </w:rPr>
-        <w:t xml:space="preserve">Wanneer je dit aanklikt krijg je een stukje te lezen over elke </w:t>
-      </w:r>
-      <w:proofErr w:type="spellStart"/>
-      <w:r>
-        <w:rPr>
-          <w:rFonts w:ascii="Helvetica" w:hAnsi="Helvetica"/>
-          <w:sz w:val="24"/>
-          <w:szCs w:val="24"/>
-          <w:lang w:val="nl-NL"/>
-        </w:rPr>
-        <w:t>bedrijging</w:t>
-      </w:r>
-      <w:proofErr w:type="spellEnd"/>
-      <w:r>
-        <w:rPr>
-          <w:rFonts w:ascii="Helvetica" w:hAnsi="Helvetica"/>
-          <w:sz w:val="24"/>
-          <w:szCs w:val="24"/>
-          <w:lang w:val="nl-NL"/>
-        </w:rPr>
-        <w:t xml:space="preserve">, ik denk dat dit een leuke interactieve manier is om voor de lezer ook een goed beeld te krijgen van wat er aan de hand is. </w:t>
+        <w:t>- scrollbare tijdlijn met nog meer aanvallen op politici, een interactieve tijdlijn waarin dit het meest recente aanvallen.</w:t>
+      </w:r>
+    </w:p>
+    <w:p>
+      <w:pPr>
+        <w:rPr>
+          <w:rFonts w:ascii="Helvetica" w:hAnsi="Helvetica"/>
+          <w:sz w:val="24"/>
+          <w:szCs w:val="24"/>
+          <w:lang w:val="nl-NL"/>
+        </w:rPr>
+      </w:pPr>
+      <w:r>
+        <w:rPr>
+          <w:rFonts w:ascii="Helvetica" w:hAnsi="Helvetica"/>
+          <w:sz w:val="24"/>
+          <w:szCs w:val="24"/>
+          <w:lang w:val="nl-NL"/>
+        </w:rPr>
+        <w:t>Wat het concept is: Je heb onder de titel een tijdlijn staan van de huidige verkiezingperiode, met aanklikbare highlights van verschillende bedrijgingen en aanvallen op politieke figuren.</w:t>
+      </w:r>
+    </w:p>
+    <w:p>
+      <w:pPr>
+        <w:rPr>
+          <w:rFonts w:ascii="Helvetica" w:hAnsi="Helvetica"/>
+          <w:sz w:val="24"/>
+          <w:szCs w:val="24"/>
+          <w:lang w:val="nl-NL"/>
+        </w:rPr>
+      </w:pPr>
+      <w:r>
+        <w:rPr>
+          <w:rFonts w:ascii="Helvetica" w:hAnsi="Helvetica"/>
+          <w:sz w:val="24"/>
+          <w:szCs w:val="24"/>
+          <w:lang w:val="nl-NL"/>
+        </w:rPr>
+        <w:t>Zie thierry paraplu, fakkels bij Kaag, enzv.</w:t>
+      </w:r>
+    </w:p>
+    <w:p>
+      <w:pPr>
+        <w:rPr>
+          <w:rFonts w:ascii="Helvetica" w:hAnsi="Helvetica"/>
+          <w:sz w:val="24"/>
+          <w:szCs w:val="24"/>
+          <w:lang w:val="nl-NL"/>
+        </w:rPr>
+      </w:pPr>
+      <w:r>
+        <w:rPr>
+          <w:rFonts w:ascii="Helvetica" w:hAnsi="Helvetica"/>
+          <w:sz w:val="24"/>
+          <w:szCs w:val="24"/>
+          <w:lang w:val="nl-NL"/>
+        </w:rPr>
+        <w:t xml:space="preserve">Wanneer je dit aanklikt krijg je een stukje te lezen over elke bedrijging, ik denk dat dit een leuke interactieve manier is om voor de lezer ook een goed beeld te krijgen van wat er aan de hand is. </w:t>
       </w:r>
     </w:p>
     <w:p>
@@ -1196,27 +1019,7 @@
           <w:szCs w:val="24"/>
           <w:lang w:val="nl-NL"/>
         </w:rPr>
-        <w:t xml:space="preserve">- Omdat het onderwerp van dit artikel ook erg </w:t>
-      </w:r>
-      <w:proofErr w:type="spellStart"/>
-      <w:r>
-        <w:rPr>
-          <w:rFonts w:ascii="Helvetica" w:hAnsi="Helvetica"/>
-          <w:sz w:val="24"/>
-          <w:szCs w:val="24"/>
-          <w:lang w:val="nl-NL"/>
-        </w:rPr>
-        <w:t>taartgerelateerd</w:t>
-      </w:r>
-      <w:proofErr w:type="spellEnd"/>
-      <w:r>
-        <w:rPr>
-          <w:rFonts w:ascii="Helvetica" w:hAnsi="Helvetica"/>
-          <w:sz w:val="24"/>
-          <w:szCs w:val="24"/>
-          <w:lang w:val="nl-NL"/>
-        </w:rPr>
-        <w:t xml:space="preserve"> is, leek het me leuk om een interactief taartdiagram te maken. die tijdens het scrollen verschillende verdelingen laat zien. bijvoorbeeld statistieken over bedreigingen en aanvallen per partij.</w:t>
+        <w:t>- Omdat het onderwerp van dit artikel ook erg taartgerelateerd is, leek het me leuk om een interactief taartdiagram te maken. die tijdens het scrollen verschillende verdelingen laat zien. bijvoorbeeld statistieken over bedreigingen en aanvallen per partij.</w:t>
       </w:r>
     </w:p>
     <w:p>

</xml_diff>

<commit_message>
vault backup: 2023-12-05 13:58:42
</commit_message>
<xml_diff>
--- a/Vakken/Journalistieke en Redactionele Vaardigheden/Nieuwsbericht/Nieuwsbericht_V1.docx
+++ b/Vakken/Journalistieke en Redactionele Vaardigheden/Nieuwsbericht/Nieuwsbericht_V1.docx
@@ -15,6 +15,7 @@
       </w:pPr>
       <w:r>
         <w:rPr>
+          <w:noProof/>
           <w:lang w:val="nl-NL"/>
         </w:rPr>
         <w:drawing>
@@ -119,6 +120,7 @@
           <w:rFonts w:ascii="Helvetica" w:hAnsi="Helvetica"/>
           <w:b/>
           <w:bCs/>
+          <w:noProof/>
           <w:sz w:val="32"/>
           <w:szCs w:val="32"/>
           <w:lang w:val="nl-NL"/>
@@ -182,241 +184,480 @@
           <w:bCs/>
           <w:sz w:val="32"/>
           <w:szCs w:val="32"/>
-          <w:lang w:val="en-US"/>
-        </w:rPr>
-      </w:pPr>
+          <w:lang w:val="nl-NL"/>
+        </w:rPr>
+      </w:pPr>
+      <w:r>
+        <w:rPr>
+          <w:lang w:val="nl-NL"/>
+        </w:rPr>
+        <w:t>Beeld</w:t>
+      </w:r>
+      <w:r>
+        <w:rPr>
+          <w:lang w:val="nl-NL"/>
+        </w:rPr>
+        <w:t xml:space="preserve"> © Leiden Universiteit</w:t>
+      </w:r>
+    </w:p>
+    <w:p>
+      <w:pPr>
+        <w:rPr>
+          <w:rFonts w:ascii="Helvetica" w:hAnsi="Helvetica"/>
+          <w:b/>
+          <w:bCs/>
+          <w:sz w:val="24"/>
+          <w:szCs w:val="24"/>
+          <w:lang w:val="nl-NL"/>
+        </w:rPr>
+      </w:pPr>
+      <w:r>
+        <w:rPr>
+          <w:rFonts w:ascii="Helvetica" w:hAnsi="Helvetica"/>
+          <w:b/>
+          <w:bCs/>
+          <w:sz w:val="24"/>
+          <w:szCs w:val="24"/>
+          <w:lang w:val="nl-NL"/>
+        </w:rPr>
+        <w:t xml:space="preserve">Op donderdag 30 november, werd de </w:t>
+      </w:r>
+      <w:r>
+        <w:rPr>
+          <w:rFonts w:ascii="Helvetica" w:hAnsi="Helvetica"/>
+          <w:b/>
+          <w:bCs/>
+          <w:sz w:val="24"/>
+          <w:szCs w:val="24"/>
+          <w:lang w:val="nl-NL"/>
+        </w:rPr>
+        <w:t>PVV-woordvoerder</w:t>
+      </w:r>
+      <w:r>
+        <w:rPr>
+          <w:rFonts w:ascii="Helvetica" w:hAnsi="Helvetica"/>
+          <w:b/>
+          <w:bCs/>
+          <w:sz w:val="24"/>
+          <w:szCs w:val="24"/>
+          <w:lang w:val="nl-NL"/>
+        </w:rPr>
+        <w:t xml:space="preserve"> cultuur en media, Martin Bosma tijdens een bezoek aan de Universiteit Leiden, verrast met een opvallend protest. Een lid van de SP</w:t>
+      </w:r>
+      <w:r>
+        <w:rPr>
+          <w:rFonts w:ascii="Helvetica" w:hAnsi="Helvetica"/>
+          <w:b/>
+          <w:bCs/>
+          <w:sz w:val="24"/>
+          <w:szCs w:val="24"/>
+          <w:lang w:val="nl-NL"/>
+        </w:rPr>
+        <w:t xml:space="preserve"> J</w:t>
+      </w:r>
+      <w:r>
+        <w:rPr>
+          <w:rFonts w:ascii="Helvetica" w:hAnsi="Helvetica"/>
+          <w:b/>
+          <w:bCs/>
+          <w:sz w:val="24"/>
+          <w:szCs w:val="24"/>
+          <w:lang w:val="nl-NL"/>
+        </w:rPr>
+        <w:t xml:space="preserve">ongeren gooide een </w:t>
+      </w:r>
+      <w:r>
+        <w:rPr>
+          <w:rFonts w:ascii="Helvetica" w:hAnsi="Helvetica"/>
+          <w:b/>
+          <w:bCs/>
+          <w:sz w:val="24"/>
+          <w:szCs w:val="24"/>
+          <w:lang w:val="nl-NL"/>
+        </w:rPr>
+        <w:t>tomaten</w:t>
+      </w:r>
+      <w:r>
+        <w:rPr>
+          <w:rFonts w:ascii="Helvetica" w:hAnsi="Helvetica"/>
+          <w:b/>
+          <w:bCs/>
+          <w:sz w:val="24"/>
+          <w:szCs w:val="24"/>
+          <w:lang w:val="nl-NL"/>
+        </w:rPr>
+        <w:t xml:space="preserve">taart in het gezicht van Bosma. </w:t>
+      </w:r>
+    </w:p>
+    <w:p>
+      <w:pPr>
+        <w:rPr>
+          <w:rFonts w:ascii="Helvetica" w:hAnsi="Helvetica"/>
+          <w:sz w:val="24"/>
+          <w:szCs w:val="24"/>
+          <w:lang w:val="nl-NL"/>
+        </w:rPr>
+      </w:pPr>
+      <w:r>
+        <w:rPr>
+          <w:rFonts w:ascii="Helvetica" w:hAnsi="Helvetica"/>
+          <w:sz w:val="24"/>
+          <w:szCs w:val="24"/>
+          <w:lang w:val="nl-NL"/>
+        </w:rPr>
+        <w:t>Voor zijn zeventiende</w:t>
+      </w:r>
+      <w:r>
+        <w:rPr>
+          <w:rFonts w:ascii="Helvetica" w:hAnsi="Helvetica"/>
+          <w:sz w:val="24"/>
+          <w:szCs w:val="24"/>
+          <w:lang w:val="nl-NL"/>
+        </w:rPr>
+        <w:t xml:space="preserve"> Kamer</w:t>
+      </w:r>
+      <w:r>
+        <w:rPr>
+          <w:rFonts w:ascii="Helvetica" w:hAnsi="Helvetica"/>
+          <w:sz w:val="24"/>
+          <w:szCs w:val="24"/>
+          <w:lang w:val="nl-NL"/>
+        </w:rPr>
+        <w:t>j</w:t>
+      </w:r>
+      <w:r>
+        <w:rPr>
+          <w:rFonts w:ascii="Helvetica" w:hAnsi="Helvetica"/>
+          <w:sz w:val="24"/>
+          <w:szCs w:val="24"/>
+          <w:lang w:val="nl-NL"/>
+        </w:rPr>
+        <w:t>ub</w:t>
+      </w:r>
+      <w:r>
+        <w:rPr>
+          <w:rFonts w:ascii="Helvetica" w:hAnsi="Helvetica"/>
+          <w:sz w:val="24"/>
+          <w:szCs w:val="24"/>
+          <w:lang w:val="nl-NL"/>
+        </w:rPr>
+        <w:t>il</w:t>
+      </w:r>
+      <w:r>
+        <w:rPr>
+          <w:rFonts w:ascii="Helvetica" w:hAnsi="Helvetica"/>
+          <w:sz w:val="24"/>
+          <w:szCs w:val="24"/>
+          <w:lang w:val="nl-NL"/>
+        </w:rPr>
+        <w:t>eum</w:t>
+      </w:r>
+      <w:r>
+        <w:rPr>
+          <w:rFonts w:ascii="Helvetica" w:hAnsi="Helvetica"/>
+          <w:sz w:val="24"/>
+          <w:szCs w:val="24"/>
+          <w:lang w:val="nl-NL"/>
+        </w:rPr>
+        <w:t xml:space="preserve"> had Martin Bosma</w:t>
+      </w:r>
+      <w:r>
+        <w:rPr>
+          <w:rFonts w:ascii="Helvetica" w:hAnsi="Helvetica"/>
+          <w:sz w:val="24"/>
+          <w:szCs w:val="24"/>
+          <w:lang w:val="nl-NL"/>
+        </w:rPr>
+        <w:t xml:space="preserve"> wellicht</w:t>
+      </w:r>
+      <w:r>
+        <w:rPr>
+          <w:rFonts w:ascii="Helvetica" w:hAnsi="Helvetica"/>
+          <w:sz w:val="24"/>
+          <w:szCs w:val="24"/>
+          <w:lang w:val="nl-NL"/>
+        </w:rPr>
+        <w:t xml:space="preserve"> niet verwacht op dit moment verrast te worden met een taart</w:t>
+      </w:r>
+      <w:r>
+        <w:rPr>
+          <w:rFonts w:ascii="Helvetica" w:hAnsi="Helvetica"/>
+          <w:sz w:val="24"/>
+          <w:szCs w:val="24"/>
+          <w:lang w:val="nl-NL"/>
+        </w:rPr>
+        <w:t>. H</w:t>
+      </w:r>
+      <w:r>
+        <w:rPr>
+          <w:rFonts w:ascii="Helvetica" w:hAnsi="Helvetica"/>
+          <w:sz w:val="24"/>
+          <w:szCs w:val="24"/>
+          <w:lang w:val="nl-NL"/>
+        </w:rPr>
+        <w:t xml:space="preserve">et </w:t>
+      </w:r>
+      <w:r>
+        <w:rPr>
+          <w:rFonts w:ascii="Helvetica" w:hAnsi="Helvetica"/>
+          <w:sz w:val="24"/>
+          <w:szCs w:val="24"/>
+          <w:lang w:val="nl-NL"/>
+        </w:rPr>
+        <w:t>incident gebeurde</w:t>
+      </w:r>
+      <w:r>
+        <w:rPr>
+          <w:rFonts w:ascii="Helvetica" w:hAnsi="Helvetica"/>
+          <w:sz w:val="24"/>
+          <w:szCs w:val="24"/>
+          <w:lang w:val="nl-NL"/>
+        </w:rPr>
+        <w:t xml:space="preserve"> tijdens zijn bezoek aan de studenten van de Universiteit Leiden v</w:t>
+      </w:r>
+      <w:r>
+        <w:rPr>
+          <w:rFonts w:ascii="Helvetica" w:hAnsi="Helvetica"/>
+          <w:sz w:val="24"/>
+          <w:szCs w:val="24"/>
+          <w:lang w:val="nl-NL"/>
+        </w:rPr>
+        <w:t>oor een lezing over het belang van grondrechten.</w:t>
+      </w:r>
+      <w:r>
+        <w:rPr>
+          <w:rFonts w:ascii="Helvetica" w:hAnsi="Helvetica"/>
+          <w:sz w:val="24"/>
+          <w:szCs w:val="24"/>
+          <w:lang w:val="nl-NL"/>
+        </w:rPr>
+        <w:t xml:space="preserve"> </w:t>
+      </w:r>
+      <w:r>
+        <w:rPr>
+          <w:rFonts w:ascii="Helvetica" w:hAnsi="Helvetica"/>
+          <w:sz w:val="24"/>
+          <w:szCs w:val="24"/>
+          <w:lang w:val="nl-NL"/>
+        </w:rPr>
+        <w:t>Bosma</w:t>
+      </w:r>
+      <w:r>
+        <w:rPr>
+          <w:rFonts w:ascii="Helvetica" w:hAnsi="Helvetica"/>
+          <w:sz w:val="24"/>
+          <w:szCs w:val="24"/>
+          <w:lang w:val="nl-NL"/>
+        </w:rPr>
+        <w:t xml:space="preserve"> geeft zelf aan “</w:t>
+      </w:r>
+      <w:r>
+        <w:rPr>
+          <w:rFonts w:ascii="Helvetica" w:hAnsi="Helvetica"/>
+          <w:sz w:val="24"/>
+          <w:szCs w:val="24"/>
+          <w:lang w:val="nl-NL"/>
+        </w:rPr>
+        <w:t>e</w:t>
+      </w:r>
+      <w:r>
+        <w:rPr>
+          <w:rFonts w:ascii="Helvetica" w:hAnsi="Helvetica"/>
+          <w:sz w:val="24"/>
+          <w:szCs w:val="24"/>
+          <w:lang w:val="nl-NL"/>
+        </w:rPr>
+        <w:t>norm geschrokken</w:t>
+      </w:r>
+      <w:r>
+        <w:rPr>
+          <w:rFonts w:ascii="Helvetica" w:hAnsi="Helvetica"/>
+          <w:sz w:val="24"/>
+          <w:szCs w:val="24"/>
+          <w:lang w:val="nl-NL"/>
+        </w:rPr>
+        <w:t>” te zijn</w:t>
+      </w:r>
+      <w:r>
+        <w:rPr>
+          <w:rFonts w:ascii="Helvetica" w:hAnsi="Helvetica"/>
+          <w:sz w:val="24"/>
+          <w:szCs w:val="24"/>
+          <w:lang w:val="nl-NL"/>
+        </w:rPr>
+        <w:t>.</w:t>
+      </w:r>
+    </w:p>
+    <w:p>
+      <w:pPr>
+        <w:rPr>
+          <w:rFonts w:ascii="Helvetica" w:hAnsi="Helvetica"/>
+          <w:b/>
+          <w:bCs/>
+          <w:sz w:val="24"/>
+          <w:szCs w:val="24"/>
+          <w:lang w:val="nl-NL"/>
+        </w:rPr>
+      </w:pPr>
+      <w:r>
+        <w:rPr>
+          <w:rFonts w:ascii="Helvetica" w:hAnsi="Helvetica"/>
+          <w:b/>
+          <w:bCs/>
+          <w:sz w:val="24"/>
+          <w:szCs w:val="24"/>
+          <w:lang w:val="nl-NL"/>
+        </w:rPr>
+        <w:t>Taartgooier weggekomen</w:t>
+      </w:r>
+    </w:p>
+    <w:p>
+      <w:pPr>
+        <w:rPr>
+          <w:rFonts w:ascii="Helvetica" w:hAnsi="Helvetica"/>
+          <w:sz w:val="24"/>
+          <w:szCs w:val="24"/>
+          <w:lang w:val="nl-NL"/>
+        </w:rPr>
+      </w:pPr>
+      <w:r>
+        <w:rPr>
+          <w:rFonts w:ascii="Helvetica" w:hAnsi="Helvetica"/>
+          <w:sz w:val="24"/>
+          <w:szCs w:val="24"/>
+          <w:lang w:val="nl-NL"/>
+        </w:rPr>
+        <w:t>Het is n</w:t>
+      </w:r>
+      <w:r>
+        <w:rPr>
+          <w:rFonts w:ascii="Helvetica" w:hAnsi="Helvetica"/>
+          <w:sz w:val="24"/>
+          <w:szCs w:val="24"/>
+          <w:lang w:val="nl-NL"/>
+        </w:rPr>
+        <w:t>iet bekend of de jongeren in kwestie een student aan Leiden is.</w:t>
+      </w:r>
+      <w:r>
+        <w:rPr>
+          <w:rFonts w:ascii="Helvetica" w:hAnsi="Helvetica"/>
+          <w:sz w:val="24"/>
+          <w:szCs w:val="24"/>
+          <w:lang w:val="nl-NL"/>
+        </w:rPr>
+        <w:t xml:space="preserve"> </w:t>
+      </w:r>
+      <w:r>
+        <w:rPr>
+          <w:rFonts w:ascii="Helvetica" w:hAnsi="Helvetica"/>
+          <w:sz w:val="24"/>
+          <w:szCs w:val="24"/>
+          <w:lang w:val="nl-NL"/>
+        </w:rPr>
+        <w:t xml:space="preserve">Loopt een </w:t>
+      </w:r>
+      <w:r>
+        <w:rPr>
+          <w:rFonts w:ascii="Helvetica" w:hAnsi="Helvetica"/>
+          <w:sz w:val="24"/>
+          <w:szCs w:val="24"/>
+          <w:lang w:val="nl-NL"/>
+        </w:rPr>
+        <w:t>on</w:t>
+      </w:r>
+      <w:r>
+        <w:rPr>
+          <w:rFonts w:ascii="Helvetica" w:hAnsi="Helvetica"/>
+          <w:sz w:val="24"/>
+          <w:szCs w:val="24"/>
+          <w:lang w:val="nl-NL"/>
+        </w:rPr>
+        <w:t>derzoek</w:t>
+      </w:r>
+      <w:r>
+        <w:rPr>
+          <w:rFonts w:ascii="Helvetica" w:hAnsi="Helvetica"/>
+          <w:sz w:val="24"/>
+          <w:szCs w:val="24"/>
+          <w:lang w:val="nl-NL"/>
+        </w:rPr>
+        <w:t xml:space="preserve">, </w:t>
+      </w:r>
       <w:proofErr w:type="spellStart"/>
       <w:r>
         <w:rPr>
-          <w:lang w:val="en-US"/>
-        </w:rPr>
-        <w:t>Beeld</w:t>
+          <w:rFonts w:ascii="Helvetica" w:hAnsi="Helvetica"/>
+          <w:sz w:val="24"/>
+          <w:szCs w:val="24"/>
+          <w:lang w:val="nl-NL"/>
+        </w:rPr>
+        <w:t>sp</w:t>
       </w:r>
       <w:proofErr w:type="spellEnd"/>
       <w:r>
         <w:rPr>
-          <w:lang w:val="en-US"/>
+          <w:rFonts w:ascii="Helvetica" w:hAnsi="Helvetica"/>
+          <w:sz w:val="24"/>
+          <w:szCs w:val="24"/>
+          <w:lang w:val="nl-NL"/>
+        </w:rPr>
+        <w:t xml:space="preserve"> jongeren zijn niet </w:t>
+      </w:r>
+      <w:r>
+        <w:rPr>
+          <w:rFonts w:ascii="Helvetica" w:hAnsi="Helvetica"/>
+          <w:sz w:val="24"/>
+          <w:szCs w:val="24"/>
+          <w:lang w:val="nl-NL"/>
+        </w:rPr>
+        <w:t>aangemeld</w:t>
+      </w:r>
+      <w:r>
+        <w:rPr>
+          <w:rFonts w:ascii="Helvetica" w:hAnsi="Helvetica"/>
+          <w:sz w:val="24"/>
+          <w:szCs w:val="24"/>
+          <w:lang w:val="nl-NL"/>
+        </w:rPr>
+        <w:t>. Ook niet zichtbaar als protestgroep.</w:t>
+      </w:r>
+      <w:r>
+        <w:rPr>
+          <w:rFonts w:ascii="Helvetica" w:hAnsi="Helvetica"/>
+          <w:sz w:val="24"/>
+          <w:szCs w:val="24"/>
+          <w:lang w:val="nl-NL"/>
         </w:rPr>
         <w:t xml:space="preserve"> </w:t>
       </w:r>
       <w:r>
         <w:rPr>
-          <w:lang w:val="en-US"/>
-        </w:rPr>
-        <w:t>©</w:t>
-      </w:r>
-      <w:r>
-        <w:rPr>
-          <w:lang w:val="en-US"/>
-        </w:rPr>
-        <w:t xml:space="preserve"> Leiden Universiteit</w:t>
-      </w:r>
-    </w:p>
-    <w:p>
-      <w:pPr>
-        <w:rPr>
-          <w:rFonts w:ascii="Helvetica" w:hAnsi="Helvetica"/>
-          <w:b/>
-          <w:bCs/>
-          <w:sz w:val="24"/>
-          <w:szCs w:val="24"/>
-          <w:lang w:val="nl-NL"/>
-        </w:rPr>
-      </w:pPr>
-      <w:r>
-        <w:rPr>
-          <w:rFonts w:ascii="Helvetica" w:hAnsi="Helvetica"/>
-          <w:b/>
-          <w:bCs/>
-          <w:sz w:val="24"/>
-          <w:szCs w:val="24"/>
-          <w:lang w:val="nl-NL"/>
-        </w:rPr>
-        <w:t>Op donderdag 30 november, werd de PVV woordvoerder cultuur en media, Martin Bosma tijdens een bezoek aan de Universiteit Leiden, verrast met een opvallend protest. Een lid van de SP</w:t>
-      </w:r>
-      <w:r>
-        <w:rPr>
-          <w:rFonts w:ascii="Helvetica" w:hAnsi="Helvetica"/>
-          <w:b/>
-          <w:bCs/>
-          <w:sz w:val="24"/>
-          <w:szCs w:val="24"/>
-          <w:lang w:val="nl-NL"/>
-        </w:rPr>
-        <w:t xml:space="preserve"> J</w:t>
-      </w:r>
-      <w:r>
-        <w:rPr>
-          <w:rFonts w:ascii="Helvetica" w:hAnsi="Helvetica"/>
-          <w:b/>
-          <w:bCs/>
-          <w:sz w:val="24"/>
-          <w:szCs w:val="24"/>
-          <w:lang w:val="nl-NL"/>
-        </w:rPr>
-        <w:t xml:space="preserve">ongeren gooide een </w:t>
-      </w:r>
-      <w:r>
-        <w:rPr>
-          <w:rFonts w:ascii="Helvetica" w:hAnsi="Helvetica"/>
-          <w:b/>
-          <w:bCs/>
-          <w:sz w:val="24"/>
-          <w:szCs w:val="24"/>
-          <w:lang w:val="nl-NL"/>
-        </w:rPr>
-        <w:t>tomaten</w:t>
-      </w:r>
-      <w:r>
-        <w:rPr>
-          <w:rFonts w:ascii="Helvetica" w:hAnsi="Helvetica"/>
-          <w:b/>
-          <w:bCs/>
-          <w:sz w:val="24"/>
-          <w:szCs w:val="24"/>
-          <w:lang w:val="nl-NL"/>
-        </w:rPr>
-        <w:t xml:space="preserve">taart in het gezicht van Bosma. </w:t>
-      </w:r>
-    </w:p>
-    <w:p>
-      <w:pPr>
-        <w:rPr>
-          <w:rFonts w:ascii="Helvetica" w:hAnsi="Helvetica"/>
-          <w:sz w:val="24"/>
-          <w:szCs w:val="24"/>
-          <w:lang w:val="nl-NL"/>
-        </w:rPr>
-      </w:pPr>
-      <w:r>
-        <w:rPr>
-          <w:rFonts w:ascii="Helvetica" w:hAnsi="Helvetica"/>
-          <w:sz w:val="24"/>
-          <w:szCs w:val="24"/>
-          <w:lang w:val="nl-NL"/>
-        </w:rPr>
-        <w:t>Voor zijn zeventiende</w:t>
-      </w:r>
-      <w:r>
-        <w:rPr>
-          <w:rFonts w:ascii="Helvetica" w:hAnsi="Helvetica"/>
-          <w:sz w:val="24"/>
-          <w:szCs w:val="24"/>
-          <w:lang w:val="nl-NL"/>
-        </w:rPr>
-        <w:t xml:space="preserve"> Kamer</w:t>
-      </w:r>
-      <w:r>
-        <w:rPr>
-          <w:rFonts w:ascii="Helvetica" w:hAnsi="Helvetica"/>
-          <w:sz w:val="24"/>
-          <w:szCs w:val="24"/>
-          <w:lang w:val="nl-NL"/>
-        </w:rPr>
-        <w:t>j</w:t>
-      </w:r>
-      <w:r>
-        <w:rPr>
-          <w:rFonts w:ascii="Helvetica" w:hAnsi="Helvetica"/>
-          <w:sz w:val="24"/>
-          <w:szCs w:val="24"/>
-          <w:lang w:val="nl-NL"/>
-        </w:rPr>
-        <w:t>ub</w:t>
-      </w:r>
-      <w:r>
-        <w:rPr>
-          <w:rFonts w:ascii="Helvetica" w:hAnsi="Helvetica"/>
-          <w:sz w:val="24"/>
-          <w:szCs w:val="24"/>
-          <w:lang w:val="nl-NL"/>
-        </w:rPr>
-        <w:t>il</w:t>
-      </w:r>
-      <w:r>
-        <w:rPr>
-          <w:rFonts w:ascii="Helvetica" w:hAnsi="Helvetica"/>
-          <w:sz w:val="24"/>
-          <w:szCs w:val="24"/>
-          <w:lang w:val="nl-NL"/>
-        </w:rPr>
-        <w:t>eum</w:t>
-      </w:r>
-      <w:r>
-        <w:rPr>
-          <w:rFonts w:ascii="Helvetica" w:hAnsi="Helvetica"/>
-          <w:sz w:val="24"/>
-          <w:szCs w:val="24"/>
-          <w:lang w:val="nl-NL"/>
-        </w:rPr>
-        <w:t xml:space="preserve"> had Martin Bosma</w:t>
-      </w:r>
-      <w:r>
-        <w:rPr>
-          <w:rFonts w:ascii="Helvetica" w:hAnsi="Helvetica"/>
-          <w:sz w:val="24"/>
-          <w:szCs w:val="24"/>
-          <w:lang w:val="nl-NL"/>
-        </w:rPr>
-        <w:t xml:space="preserve"> wellicht</w:t>
-      </w:r>
-      <w:r>
-        <w:rPr>
-          <w:rFonts w:ascii="Helvetica" w:hAnsi="Helvetica"/>
-          <w:sz w:val="24"/>
-          <w:szCs w:val="24"/>
-          <w:lang w:val="nl-NL"/>
-        </w:rPr>
-        <w:t xml:space="preserve"> niet verwacht op dit moment verrast te worden met een taart</w:t>
-      </w:r>
-      <w:r>
-        <w:rPr>
-          <w:rFonts w:ascii="Helvetica" w:hAnsi="Helvetica"/>
-          <w:sz w:val="24"/>
-          <w:szCs w:val="24"/>
-          <w:lang w:val="nl-NL"/>
-        </w:rPr>
-        <w:t>. H</w:t>
-      </w:r>
-      <w:r>
-        <w:rPr>
-          <w:rFonts w:ascii="Helvetica" w:hAnsi="Helvetica"/>
-          <w:sz w:val="24"/>
-          <w:szCs w:val="24"/>
-          <w:lang w:val="nl-NL"/>
-        </w:rPr>
-        <w:t xml:space="preserve">et </w:t>
-      </w:r>
-      <w:r>
-        <w:rPr>
-          <w:rFonts w:ascii="Helvetica" w:hAnsi="Helvetica"/>
-          <w:sz w:val="24"/>
-          <w:szCs w:val="24"/>
-          <w:lang w:val="nl-NL"/>
-        </w:rPr>
-        <w:t>incident gebeurde</w:t>
-      </w:r>
-      <w:r>
-        <w:rPr>
-          <w:rFonts w:ascii="Helvetica" w:hAnsi="Helvetica"/>
-          <w:sz w:val="24"/>
-          <w:szCs w:val="24"/>
-          <w:lang w:val="nl-NL"/>
-        </w:rPr>
-        <w:t xml:space="preserve"> tijdens zijn bezoek aan de studenten van de Universiteit Leiden v</w:t>
-      </w:r>
-      <w:r>
-        <w:rPr>
-          <w:rFonts w:ascii="Helvetica" w:hAnsi="Helvetica"/>
-          <w:sz w:val="24"/>
-          <w:szCs w:val="24"/>
-          <w:lang w:val="nl-NL"/>
-        </w:rPr>
-        <w:t>oor een lezing over het belang van grondrechten.</w:t>
-      </w:r>
-      <w:r>
-        <w:rPr>
-          <w:rFonts w:ascii="Helvetica" w:hAnsi="Helvetica"/>
+          <w:rFonts w:ascii="Helvetica" w:hAnsi="Helvetica"/>
+          <w:b/>
+          <w:bCs/>
+          <w:sz w:val="24"/>
+          <w:szCs w:val="24"/>
+          <w:lang w:val="nl-NL"/>
+        </w:rPr>
+        <w:t xml:space="preserve">Het incident diende als een opmerkelijke uiting van protest tegen de recente </w:t>
+      </w:r>
+      <w:proofErr w:type="gramStart"/>
+      <w:r>
+        <w:rPr>
+          <w:rFonts w:ascii="Helvetica" w:hAnsi="Helvetica"/>
+          <w:b/>
+          <w:bCs/>
+          <w:sz w:val="24"/>
+          <w:szCs w:val="24"/>
+          <w:lang w:val="nl-NL"/>
+        </w:rPr>
+        <w:t>PVV</w:t>
+      </w:r>
+      <w:r>
+        <w:rPr>
+          <w:rFonts w:ascii="Helvetica" w:hAnsi="Helvetica"/>
+          <w:b/>
+          <w:bCs/>
           <w:sz w:val="24"/>
           <w:szCs w:val="24"/>
           <w:lang w:val="nl-NL"/>
@@ -426,107 +667,98 @@
       <w:r>
         <w:rPr>
           <w:rFonts w:ascii="Helvetica" w:hAnsi="Helvetica"/>
-          <w:sz w:val="24"/>
-          <w:szCs w:val="24"/>
-          <w:lang w:val="nl-NL"/>
-        </w:rPr>
-        <w:t>Bosma</w:t>
-      </w:r>
-      <w:r>
-        <w:rPr>
-          <w:rFonts w:ascii="Helvetica" w:hAnsi="Helvetica"/>
-          <w:sz w:val="24"/>
-          <w:szCs w:val="24"/>
-          <w:lang w:val="nl-NL"/>
-        </w:rPr>
-        <w:t xml:space="preserve"> geeft zelf aan “</w:t>
-      </w:r>
-      <w:r>
-        <w:rPr>
-          <w:rFonts w:ascii="Helvetica" w:hAnsi="Helvetica"/>
-          <w:sz w:val="24"/>
-          <w:szCs w:val="24"/>
-          <w:lang w:val="nl-NL"/>
-        </w:rPr>
-        <w:t>e</w:t>
-      </w:r>
-      <w:r>
-        <w:rPr>
-          <w:rFonts w:ascii="Helvetica" w:hAnsi="Helvetica"/>
-          <w:sz w:val="24"/>
-          <w:szCs w:val="24"/>
-          <w:lang w:val="nl-NL"/>
-        </w:rPr>
-        <w:t>norm geschrokken</w:t>
-      </w:r>
-      <w:r>
-        <w:rPr>
-          <w:rFonts w:ascii="Helvetica" w:hAnsi="Helvetica"/>
-          <w:sz w:val="24"/>
-          <w:szCs w:val="24"/>
-          <w:lang w:val="nl-NL"/>
-        </w:rPr>
-        <w:t>” te zijn</w:t>
-      </w:r>
-      <w:r>
-        <w:rPr>
-          <w:rFonts w:ascii="Helvetica" w:hAnsi="Helvetica"/>
+          <w:b/>
+          <w:bCs/>
+          <w:sz w:val="24"/>
+          <w:szCs w:val="24"/>
+          <w:lang w:val="nl-NL"/>
+        </w:rPr>
+        <w:t>overwinning</w:t>
+      </w:r>
+      <w:proofErr w:type="gramEnd"/>
+      <w:r>
+        <w:rPr>
+          <w:rFonts w:ascii="Helvetica" w:hAnsi="Helvetica"/>
+          <w:b/>
+          <w:bCs/>
           <w:sz w:val="24"/>
           <w:szCs w:val="24"/>
           <w:lang w:val="nl-NL"/>
         </w:rPr>
         <w:t>.</w:t>
       </w:r>
-    </w:p>
-    <w:p>
-      <w:pPr>
-        <w:rPr>
-          <w:rFonts w:ascii="Helvetica" w:hAnsi="Helvetica"/>
-          <w:b/>
-          <w:bCs/>
-          <w:sz w:val="24"/>
-          <w:szCs w:val="24"/>
-          <w:lang w:val="nl-NL"/>
-        </w:rPr>
-      </w:pPr>
-      <w:r>
-        <w:rPr>
-          <w:rFonts w:ascii="Helvetica" w:hAnsi="Helvetica"/>
-          <w:b/>
-          <w:bCs/>
-          <w:sz w:val="24"/>
-          <w:szCs w:val="24"/>
-          <w:lang w:val="nl-NL"/>
-        </w:rPr>
-        <w:t>Taartgooier weggekomen</w:t>
-      </w:r>
-    </w:p>
-    <w:p>
-      <w:pPr>
-        <w:rPr>
-          <w:rFonts w:ascii="Helvetica" w:hAnsi="Helvetica"/>
-          <w:sz w:val="24"/>
-          <w:szCs w:val="24"/>
-          <w:lang w:val="nl-NL"/>
-        </w:rPr>
-      </w:pPr>
-      <w:r>
-        <w:rPr>
-          <w:rFonts w:ascii="Helvetica" w:hAnsi="Helvetica"/>
-          <w:sz w:val="24"/>
-          <w:szCs w:val="24"/>
-          <w:lang w:val="nl-NL"/>
-        </w:rPr>
-        <w:t>Het is n</w:t>
-      </w:r>
-      <w:r>
-        <w:rPr>
-          <w:rFonts w:ascii="Helvetica" w:hAnsi="Helvetica"/>
-          <w:sz w:val="24"/>
-          <w:szCs w:val="24"/>
-          <w:lang w:val="nl-NL"/>
-        </w:rPr>
-        <w:t>iet bekend of de jongeren in kwestie een student aan Leiden is.</w:t>
+      <w:r>
+        <w:rPr>
+          <w:rFonts w:ascii="Helvetica" w:hAnsi="Helvetica"/>
+          <w:b/>
+          <w:bCs/>
+          <w:sz w:val="24"/>
+          <w:szCs w:val="24"/>
+          <w:lang w:val="nl-NL"/>
+        </w:rPr>
+        <w:t xml:space="preserve"> De PVV’er</w:t>
+      </w:r>
+    </w:p>
+    <w:p>
+      <w:pPr>
+        <w:rPr>
+          <w:rFonts w:ascii="Helvetica" w:hAnsi="Helvetica"/>
+          <w:b/>
+          <w:bCs/>
+          <w:sz w:val="24"/>
+          <w:szCs w:val="24"/>
+          <w:lang w:val="nl-NL"/>
+        </w:rPr>
+      </w:pPr>
+      <w:r>
+        <w:rPr>
+          <w:rFonts w:ascii="Helvetica" w:hAnsi="Helvetica"/>
+          <w:b/>
+          <w:bCs/>
+          <w:sz w:val="24"/>
+          <w:szCs w:val="24"/>
+          <w:lang w:val="nl-NL"/>
+        </w:rPr>
+        <w:t>Universiteit Leiden Reageert: 'onacceptabel'</w:t>
+      </w:r>
+    </w:p>
+    <w:p>
+      <w:pPr>
+        <w:rPr>
+          <w:rFonts w:ascii="Helvetica" w:hAnsi="Helvetica"/>
+          <w:sz w:val="24"/>
+          <w:szCs w:val="24"/>
+          <w:lang w:val="nl-NL"/>
+        </w:rPr>
+      </w:pPr>
+      <w:r>
+        <w:rPr>
+          <w:rFonts w:ascii="Helvetica" w:hAnsi="Helvetica"/>
+          <w:sz w:val="24"/>
+          <w:szCs w:val="24"/>
+          <w:lang w:val="nl-NL"/>
+        </w:rPr>
+        <w:t xml:space="preserve">Staan open voor opnieuw </w:t>
+      </w:r>
+      <w:proofErr w:type="spellStart"/>
+      <w:r>
+        <w:rPr>
+          <w:rFonts w:ascii="Helvetica" w:hAnsi="Helvetica"/>
+          <w:sz w:val="24"/>
+          <w:szCs w:val="24"/>
+          <w:lang w:val="nl-NL"/>
+        </w:rPr>
+        <w:t>martin</w:t>
+      </w:r>
+      <w:proofErr w:type="spellEnd"/>
+      <w:r>
+        <w:rPr>
+          <w:rFonts w:ascii="Helvetica" w:hAnsi="Helvetica"/>
+          <w:sz w:val="24"/>
+          <w:szCs w:val="24"/>
+          <w:lang w:val="nl-NL"/>
+        </w:rPr>
+        <w:t xml:space="preserve"> uit te nodigen</w:t>
       </w:r>
       <w:r>
         <w:rPr>
@@ -544,72 +776,7 @@
           <w:szCs w:val="24"/>
           <w:lang w:val="nl-NL"/>
         </w:rPr>
-        <w:t xml:space="preserve">Loopt een </w:t>
-      </w:r>
-      <w:r>
-        <w:rPr>
-          <w:rFonts w:ascii="Helvetica" w:hAnsi="Helvetica"/>
-          <w:sz w:val="24"/>
-          <w:szCs w:val="24"/>
-          <w:lang w:val="nl-NL"/>
-        </w:rPr>
-        <w:t>on</w:t>
-      </w:r>
-      <w:r>
-        <w:rPr>
-          <w:rFonts w:ascii="Helvetica" w:hAnsi="Helvetica"/>
-          <w:sz w:val="24"/>
-          <w:szCs w:val="24"/>
-          <w:lang w:val="nl-NL"/>
-        </w:rPr>
-        <w:t>derzoek</w:t>
-      </w:r>
-      <w:r>
-        <w:rPr>
-          <w:rFonts w:ascii="Helvetica" w:hAnsi="Helvetica"/>
-          <w:sz w:val="24"/>
-          <w:szCs w:val="24"/>
-          <w:lang w:val="nl-NL"/>
-        </w:rPr>
-        <w:t xml:space="preserve">, </w:t>
-      </w:r>
-      <w:proofErr w:type="spellStart"/>
-      <w:r>
-        <w:rPr>
-          <w:rFonts w:ascii="Helvetica" w:hAnsi="Helvetica"/>
-          <w:sz w:val="24"/>
-          <w:szCs w:val="24"/>
-          <w:lang w:val="nl-NL"/>
-        </w:rPr>
-        <w:t>sp</w:t>
-      </w:r>
-      <w:proofErr w:type="spellEnd"/>
-      <w:r>
-        <w:rPr>
-          <w:rFonts w:ascii="Helvetica" w:hAnsi="Helvetica"/>
-          <w:sz w:val="24"/>
-          <w:szCs w:val="24"/>
-          <w:lang w:val="nl-NL"/>
-        </w:rPr>
-        <w:t xml:space="preserve"> jongeren zijn niet </w:t>
-      </w:r>
-      <w:r>
-        <w:rPr>
-          <w:rFonts w:ascii="Helvetica" w:hAnsi="Helvetica"/>
-          <w:sz w:val="24"/>
-          <w:szCs w:val="24"/>
-          <w:lang w:val="nl-NL"/>
-        </w:rPr>
-        <w:t>aangemeld</w:t>
-      </w:r>
-      <w:r>
-        <w:rPr>
-          <w:rFonts w:ascii="Helvetica" w:hAnsi="Helvetica"/>
-          <w:sz w:val="24"/>
-          <w:szCs w:val="24"/>
-          <w:lang w:val="nl-NL"/>
-        </w:rPr>
-        <w:t>. Ook niet zichtbaar als protestgroep.</w:t>
+        <w:t>Hoe gaat Leiden dit soort dingen voorkomen:</w:t>
       </w:r>
       <w:r>
         <w:rPr>
@@ -623,139 +790,6 @@
       <w:r>
         <w:rPr>
           <w:rFonts w:ascii="Helvetica" w:hAnsi="Helvetica"/>
-          <w:b/>
-          <w:bCs/>
-          <w:sz w:val="24"/>
-          <w:szCs w:val="24"/>
-          <w:lang w:val="nl-NL"/>
-        </w:rPr>
-        <w:t>Het incident diende als een opmerkelijke uiting van protest tegen de recente PVV</w:t>
-      </w:r>
-      <w:r>
-        <w:rPr>
-          <w:rFonts w:ascii="Helvetica" w:hAnsi="Helvetica"/>
-          <w:b/>
-          <w:bCs/>
-          <w:sz w:val="24"/>
-          <w:szCs w:val="24"/>
-          <w:lang w:val="nl-NL"/>
-        </w:rPr>
-        <w:t xml:space="preserve"> </w:t>
-      </w:r>
-      <w:r>
-        <w:rPr>
-          <w:rFonts w:ascii="Helvetica" w:hAnsi="Helvetica"/>
-          <w:b/>
-          <w:bCs/>
-          <w:sz w:val="24"/>
-          <w:szCs w:val="24"/>
-          <w:lang w:val="nl-NL"/>
-        </w:rPr>
-        <w:t>overwinning.</w:t>
-      </w:r>
-      <w:r>
-        <w:rPr>
-          <w:rFonts w:ascii="Helvetica" w:hAnsi="Helvetica"/>
-          <w:b/>
-          <w:bCs/>
-          <w:sz w:val="24"/>
-          <w:szCs w:val="24"/>
-          <w:lang w:val="nl-NL"/>
-        </w:rPr>
-        <w:t xml:space="preserve"> De PVV’er</w:t>
-      </w:r>
-    </w:p>
-    <w:p>
-      <w:pPr>
-        <w:rPr>
-          <w:rFonts w:ascii="Helvetica" w:hAnsi="Helvetica"/>
-          <w:b/>
-          <w:bCs/>
-          <w:sz w:val="24"/>
-          <w:szCs w:val="24"/>
-          <w:lang w:val="nl-NL"/>
-        </w:rPr>
-      </w:pPr>
-      <w:r>
-        <w:rPr>
-          <w:rFonts w:ascii="Helvetica" w:hAnsi="Helvetica"/>
-          <w:b/>
-          <w:bCs/>
-          <w:sz w:val="24"/>
-          <w:szCs w:val="24"/>
-          <w:lang w:val="nl-NL"/>
-        </w:rPr>
-        <w:t>Universiteit Leiden Reageert: 'onacceptabel'</w:t>
-      </w:r>
-    </w:p>
-    <w:p>
-      <w:pPr>
-        <w:rPr>
-          <w:rFonts w:ascii="Helvetica" w:hAnsi="Helvetica"/>
-          <w:sz w:val="24"/>
-          <w:szCs w:val="24"/>
-          <w:lang w:val="nl-NL"/>
-        </w:rPr>
-      </w:pPr>
-      <w:r>
-        <w:rPr>
-          <w:rFonts w:ascii="Helvetica" w:hAnsi="Helvetica"/>
-          <w:sz w:val="24"/>
-          <w:szCs w:val="24"/>
-          <w:lang w:val="nl-NL"/>
-        </w:rPr>
-        <w:t xml:space="preserve">Staan open voor opnieuw </w:t>
-      </w:r>
-      <w:proofErr w:type="spellStart"/>
-      <w:r>
-        <w:rPr>
-          <w:rFonts w:ascii="Helvetica" w:hAnsi="Helvetica"/>
-          <w:sz w:val="24"/>
-          <w:szCs w:val="24"/>
-          <w:lang w:val="nl-NL"/>
-        </w:rPr>
-        <w:t>martin</w:t>
-      </w:r>
-      <w:proofErr w:type="spellEnd"/>
-      <w:r>
-        <w:rPr>
-          <w:rFonts w:ascii="Helvetica" w:hAnsi="Helvetica"/>
-          <w:sz w:val="24"/>
-          <w:szCs w:val="24"/>
-          <w:lang w:val="nl-NL"/>
-        </w:rPr>
-        <w:t xml:space="preserve"> uit te nodigen</w:t>
-      </w:r>
-      <w:r>
-        <w:rPr>
-          <w:rFonts w:ascii="Helvetica" w:hAnsi="Helvetica"/>
-          <w:sz w:val="24"/>
-          <w:szCs w:val="24"/>
-          <w:lang w:val="nl-NL"/>
-        </w:rPr>
-        <w:t xml:space="preserve"> </w:t>
-      </w:r>
-      <w:r>
-        <w:rPr>
-          <w:rFonts w:ascii="Helvetica" w:hAnsi="Helvetica"/>
-          <w:sz w:val="24"/>
-          <w:szCs w:val="24"/>
-          <w:lang w:val="nl-NL"/>
-        </w:rPr>
-        <w:t>Hoe gaat Leiden dit soort dingen voorkomen:</w:t>
-      </w:r>
-      <w:r>
-        <w:rPr>
-          <w:rFonts w:ascii="Helvetica" w:hAnsi="Helvetica"/>
-          <w:sz w:val="24"/>
-          <w:szCs w:val="24"/>
-          <w:lang w:val="nl-NL"/>
-        </w:rPr>
-        <w:t xml:space="preserve"> </w:t>
-      </w:r>
-      <w:r>
-        <w:rPr>
-          <w:rFonts w:ascii="Helvetica" w:hAnsi="Helvetica"/>
           <w:sz w:val="24"/>
           <w:szCs w:val="24"/>
           <w:lang w:val="nl-NL"/>
@@ -779,7 +813,27 @@
           <w:szCs w:val="24"/>
           <w:lang w:val="nl-NL"/>
         </w:rPr>
-        <w:t xml:space="preserve">Niet perse inzetten op strengere beveiliging, maar op </w:t>
+        <w:t xml:space="preserve">Niet </w:t>
+      </w:r>
+      <w:proofErr w:type="gramStart"/>
+      <w:r>
+        <w:rPr>
+          <w:rFonts w:ascii="Helvetica" w:hAnsi="Helvetica"/>
+          <w:sz w:val="24"/>
+          <w:szCs w:val="24"/>
+          <w:lang w:val="nl-NL"/>
+        </w:rPr>
+        <w:t>perse</w:t>
+      </w:r>
+      <w:proofErr w:type="gramEnd"/>
+      <w:r>
+        <w:rPr>
+          <w:rFonts w:ascii="Helvetica" w:hAnsi="Helvetica"/>
+          <w:sz w:val="24"/>
+          <w:szCs w:val="24"/>
+          <w:lang w:val="nl-NL"/>
+        </w:rPr>
+        <w:t xml:space="preserve"> inzetten op strengere beveiliging, maar op </w:t>
       </w:r>
       <w:proofErr w:type="spellStart"/>
       <w:r>
@@ -1053,7 +1107,27 @@
           <w:szCs w:val="24"/>
           <w:lang w:val="nl-NL"/>
         </w:rPr>
-        <w:t xml:space="preserve">Wat het concept is: Je heb onder de titel een tijdlijn staan van de huidige </w:t>
+        <w:t xml:space="preserve">Wat het concept is: Je </w:t>
+      </w:r>
+      <w:proofErr w:type="gramStart"/>
+      <w:r>
+        <w:rPr>
+          <w:rFonts w:ascii="Helvetica" w:hAnsi="Helvetica"/>
+          <w:sz w:val="24"/>
+          <w:szCs w:val="24"/>
+          <w:lang w:val="nl-NL"/>
+        </w:rPr>
+        <w:t>heb</w:t>
+      </w:r>
+      <w:proofErr w:type="gramEnd"/>
+      <w:r>
+        <w:rPr>
+          <w:rFonts w:ascii="Helvetica" w:hAnsi="Helvetica"/>
+          <w:sz w:val="24"/>
+          <w:szCs w:val="24"/>
+          <w:lang w:val="nl-NL"/>
+        </w:rPr>
+        <w:t xml:space="preserve"> onder de titel een tijdlijn staan van de huidige </w:t>
       </w:r>
       <w:proofErr w:type="spellStart"/>
       <w:r>
@@ -1279,26 +1353,86 @@
           <w:szCs w:val="24"/>
           <w:lang w:val="nl-NL"/>
         </w:rPr>
-        <w:t xml:space="preserve"> is, leek het me leuk om een interactief taartdiagram te maken. die tijdens het scrollen verschillende verdelingen laat zien. bijvoorbeeld statistieken over bedreigingen en aanvallen per partij.</w:t>
-      </w:r>
-    </w:p>
-    <w:p>
-      <w:pPr>
-        <w:rPr>
-          <w:rFonts w:ascii="Helvetica" w:hAnsi="Helvetica"/>
-          <w:sz w:val="24"/>
-          <w:szCs w:val="24"/>
-          <w:lang w:val="nl-NL"/>
-        </w:rPr>
-      </w:pPr>
-      <w:r>
-        <w:rPr>
-          <w:rFonts w:ascii="Helvetica" w:hAnsi="Helvetica"/>
-          <w:sz w:val="24"/>
-          <w:szCs w:val="24"/>
-          <w:lang w:val="nl-NL"/>
-        </w:rPr>
-        <w:t>Wat het concept is: je hebt een normaal artikel met een taart rechts die vaststaat. Tijdens het scrollen van het artikel word de taal opgedeeld in stukken die in de tekst staan. Ik denk dat dit een leuke manier is om het artikel visueel te ondersteunen.</w:t>
+        <w:t xml:space="preserve"> is, leek het me leuk om een interactief taartdiagram te maken. </w:t>
+      </w:r>
+      <w:proofErr w:type="gramStart"/>
+      <w:r>
+        <w:rPr>
+          <w:rFonts w:ascii="Helvetica" w:hAnsi="Helvetica"/>
+          <w:sz w:val="24"/>
+          <w:szCs w:val="24"/>
+          <w:lang w:val="nl-NL"/>
+        </w:rPr>
+        <w:t>die</w:t>
+      </w:r>
+      <w:proofErr w:type="gramEnd"/>
+      <w:r>
+        <w:rPr>
+          <w:rFonts w:ascii="Helvetica" w:hAnsi="Helvetica"/>
+          <w:sz w:val="24"/>
+          <w:szCs w:val="24"/>
+          <w:lang w:val="nl-NL"/>
+        </w:rPr>
+        <w:t xml:space="preserve"> tijdens het scrollen verschillende verdelingen laat zien. </w:t>
+      </w:r>
+      <w:proofErr w:type="gramStart"/>
+      <w:r>
+        <w:rPr>
+          <w:rFonts w:ascii="Helvetica" w:hAnsi="Helvetica"/>
+          <w:sz w:val="24"/>
+          <w:szCs w:val="24"/>
+          <w:lang w:val="nl-NL"/>
+        </w:rPr>
+        <w:t>bijvoorbeeld</w:t>
+      </w:r>
+      <w:proofErr w:type="gramEnd"/>
+      <w:r>
+        <w:rPr>
+          <w:rFonts w:ascii="Helvetica" w:hAnsi="Helvetica"/>
+          <w:sz w:val="24"/>
+          <w:szCs w:val="24"/>
+          <w:lang w:val="nl-NL"/>
+        </w:rPr>
+        <w:t xml:space="preserve"> statistieken over bedreigingen en aanvallen per partij.</w:t>
+      </w:r>
+    </w:p>
+    <w:p>
+      <w:pPr>
+        <w:rPr>
+          <w:rFonts w:ascii="Helvetica" w:hAnsi="Helvetica"/>
+          <w:sz w:val="24"/>
+          <w:szCs w:val="24"/>
+          <w:lang w:val="nl-NL"/>
+        </w:rPr>
+      </w:pPr>
+      <w:r>
+        <w:rPr>
+          <w:rFonts w:ascii="Helvetica" w:hAnsi="Helvetica"/>
+          <w:sz w:val="24"/>
+          <w:szCs w:val="24"/>
+          <w:lang w:val="nl-NL"/>
+        </w:rPr>
+        <w:t xml:space="preserve">Wat het concept is: je hebt een normaal artikel met een taart rechts die vaststaat. Tijdens het scrollen van het artikel </w:t>
+      </w:r>
+      <w:proofErr w:type="gramStart"/>
+      <w:r>
+        <w:rPr>
+          <w:rFonts w:ascii="Helvetica" w:hAnsi="Helvetica"/>
+          <w:sz w:val="24"/>
+          <w:szCs w:val="24"/>
+          <w:lang w:val="nl-NL"/>
+        </w:rPr>
+        <w:t>word</w:t>
+      </w:r>
+      <w:proofErr w:type="gramEnd"/>
+      <w:r>
+        <w:rPr>
+          <w:rFonts w:ascii="Helvetica" w:hAnsi="Helvetica"/>
+          <w:sz w:val="24"/>
+          <w:szCs w:val="24"/>
+          <w:lang w:val="nl-NL"/>
+        </w:rPr>
+        <w:t xml:space="preserve"> de taal opgedeeld in stukken die in de tekst staan. Ik denk dat dit een leuke manier is om het artikel visueel te ondersteunen.</w:t>
       </w:r>
     </w:p>
     <w:p>

</xml_diff>

<commit_message>
vault backup: 2023-12-05 14:08:42
</commit_message>
<xml_diff>
--- a/Vakken/Journalistieke en Redactionele Vaardigheden/Nieuwsbericht/Nieuwsbericht_V1.docx
+++ b/Vakken/Journalistieke en Redactionele Vaardigheden/Nieuwsbericht/Nieuwsbericht_V1.docx
@@ -87,7 +87,29 @@
           <w:szCs w:val="48"/>
           <w:lang w:val="nl-NL"/>
         </w:rPr>
-        <w:t>PVV-politicus Martin Bosma verrast door taartaanval</w:t>
+        <w:t>PVV</w:t>
+      </w:r>
+      <w:r>
+        <w:rPr>
+          <w:rFonts w:ascii="Helvetica" w:hAnsi="Helvetica"/>
+          <w:b/>
+          <w:bCs/>
+          <w:sz w:val="48"/>
+          <w:szCs w:val="48"/>
+          <w:lang w:val="nl-NL"/>
+        </w:rPr>
+        <w:t>’er</w:t>
+      </w:r>
+      <w:r>
+        <w:rPr>
+          <w:rFonts w:ascii="Helvetica" w:hAnsi="Helvetica"/>
+          <w:b/>
+          <w:bCs/>
+          <w:sz w:val="48"/>
+          <w:szCs w:val="48"/>
+          <w:lang w:val="nl-NL"/>
+        </w:rPr>
+        <w:t xml:space="preserve"> Martin Bosma verrast door taartaanval</w:t>
       </w:r>
     </w:p>
     <w:p>
@@ -368,7 +390,16 @@
           <w:szCs w:val="24"/>
           <w:lang w:val="nl-NL"/>
         </w:rPr>
-        <w:t xml:space="preserve"> wellicht</w:t>
+        <w:t xml:space="preserve"> w</w:t>
+      </w:r>
+      <w:r>
+        <w:rPr>
+          <w:rFonts w:ascii="Helvetica" w:hAnsi="Helvetica"/>
+          <w:sz w:val="24"/>
+          <w:szCs w:val="24"/>
+          <w:lang w:val="nl-NL"/>
+        </w:rPr>
+        <w:t>aarschijnlijk</w:t>
       </w:r>
       <w:r>
         <w:rPr>
@@ -527,16 +558,70 @@
           <w:szCs w:val="24"/>
           <w:lang w:val="nl-NL"/>
         </w:rPr>
-        <w:t>Het is n</w:t>
-      </w:r>
-      <w:r>
-        <w:rPr>
-          <w:rFonts w:ascii="Helvetica" w:hAnsi="Helvetica"/>
-          <w:sz w:val="24"/>
-          <w:szCs w:val="24"/>
-          <w:lang w:val="nl-NL"/>
-        </w:rPr>
-        <w:t>iet bekend of de jongeren in kwestie een student aan Leiden is.</w:t>
+        <w:t>De dader is weggekomen en h</w:t>
+      </w:r>
+      <w:r>
+        <w:rPr>
+          <w:rFonts w:ascii="Helvetica" w:hAnsi="Helvetica"/>
+          <w:sz w:val="24"/>
+          <w:szCs w:val="24"/>
+          <w:lang w:val="nl-NL"/>
+        </w:rPr>
+        <w:t>et is n</w:t>
+      </w:r>
+      <w:r>
+        <w:rPr>
+          <w:rFonts w:ascii="Helvetica" w:hAnsi="Helvetica"/>
+          <w:sz w:val="24"/>
+          <w:szCs w:val="24"/>
+          <w:lang w:val="nl-NL"/>
+        </w:rPr>
+        <w:t xml:space="preserve">iet bekend </w:t>
+      </w:r>
+      <w:r>
+        <w:rPr>
+          <w:rFonts w:ascii="Helvetica" w:hAnsi="Helvetica"/>
+          <w:sz w:val="24"/>
+          <w:szCs w:val="24"/>
+          <w:lang w:val="nl-NL"/>
+        </w:rPr>
+        <w:t>of hij</w:t>
+      </w:r>
+      <w:r>
+        <w:rPr>
+          <w:rFonts w:ascii="Helvetica" w:hAnsi="Helvetica"/>
+          <w:sz w:val="24"/>
+          <w:szCs w:val="24"/>
+          <w:lang w:val="nl-NL"/>
+        </w:rPr>
+        <w:t xml:space="preserve"> een student aan Leiden is</w:t>
+      </w:r>
+      <w:r>
+        <w:rPr>
+          <w:rFonts w:ascii="Helvetica" w:hAnsi="Helvetica"/>
+          <w:sz w:val="24"/>
+          <w:szCs w:val="24"/>
+          <w:lang w:val="nl-NL"/>
+        </w:rPr>
+        <w:t xml:space="preserve">, verteld de woordvoerder </w:t>
+      </w:r>
+      <w:r>
+        <w:rPr>
+          <w:rFonts w:ascii="Helvetica" w:hAnsi="Helvetica"/>
+          <w:sz w:val="24"/>
+          <w:szCs w:val="24"/>
+          <w:lang w:val="nl-NL"/>
+        </w:rPr>
+        <w:t>Faculteit Rechten Universiteit Leiden</w:t>
+      </w:r>
+      <w:r>
+        <w:rPr>
+          <w:rFonts w:ascii="Helvetica" w:hAnsi="Helvetica"/>
+          <w:sz w:val="24"/>
+          <w:szCs w:val="24"/>
+          <w:lang w:val="nl-NL"/>
+        </w:rPr>
+        <w:t>.</w:t>
       </w:r>
       <w:r>
         <w:rPr>
@@ -554,7 +639,16 @@
           <w:szCs w:val="24"/>
           <w:lang w:val="nl-NL"/>
         </w:rPr>
-        <w:t xml:space="preserve">Loopt een </w:t>
+        <w:t>Wel loopt er</w:t>
+      </w:r>
+      <w:r>
+        <w:rPr>
+          <w:rFonts w:ascii="Helvetica" w:hAnsi="Helvetica"/>
+          <w:sz w:val="24"/>
+          <w:szCs w:val="24"/>
+          <w:lang w:val="nl-NL"/>
+        </w:rPr>
+        <w:t xml:space="preserve"> een </w:t>
       </w:r>
       <w:r>
         <w:rPr>
@@ -581,358 +675,169 @@
           <w:szCs w:val="24"/>
           <w:lang w:val="nl-NL"/>
         </w:rPr>
+        <w:t xml:space="preserve"> </w:t>
+      </w:r>
+      <w:r>
+        <w:rPr>
+          <w:rFonts w:ascii="Helvetica" w:hAnsi="Helvetica"/>
+          <w:sz w:val="24"/>
+          <w:szCs w:val="24"/>
+          <w:lang w:val="nl-NL"/>
+        </w:rPr>
+        <w:t xml:space="preserve">Het incident diende als een opmerkelijke uiting van protest tegen de recente </w:t>
+      </w:r>
+      <w:r>
+        <w:rPr>
+          <w:rFonts w:ascii="Helvetica" w:hAnsi="Helvetica"/>
+          <w:sz w:val="24"/>
+          <w:szCs w:val="24"/>
+          <w:lang w:val="nl-NL"/>
+        </w:rPr>
+        <w:t>PVV-overwinning</w:t>
+      </w:r>
+      <w:r>
+        <w:rPr>
+          <w:rFonts w:ascii="Helvetica" w:hAnsi="Helvetica"/>
+          <w:sz w:val="24"/>
+          <w:szCs w:val="24"/>
+          <w:lang w:val="nl-NL"/>
+        </w:rPr>
+        <w:t>.</w:t>
+      </w:r>
+      <w:r>
+        <w:rPr>
+          <w:rFonts w:ascii="Helvetica" w:hAnsi="Helvetica"/>
+          <w:sz w:val="24"/>
+          <w:szCs w:val="24"/>
+          <w:lang w:val="nl-NL"/>
+        </w:rPr>
+        <w:t xml:space="preserve"> </w:t>
+      </w:r>
+    </w:p>
+    <w:p>
+      <w:pPr>
+        <w:rPr>
+          <w:rFonts w:ascii="Helvetica" w:hAnsi="Helvetica"/>
+          <w:b/>
+          <w:bCs/>
+          <w:sz w:val="24"/>
+          <w:szCs w:val="24"/>
+          <w:lang w:val="nl-NL"/>
+        </w:rPr>
+      </w:pPr>
+      <w:r>
+        <w:rPr>
+          <w:rFonts w:ascii="Helvetica" w:hAnsi="Helvetica"/>
+          <w:b/>
+          <w:bCs/>
+          <w:sz w:val="24"/>
+          <w:szCs w:val="24"/>
+          <w:lang w:val="nl-NL"/>
+        </w:rPr>
+        <w:t>Universiteit Leiden Reageert: 'onacceptabel'</w:t>
+      </w:r>
+    </w:p>
+    <w:p>
+      <w:pPr>
+        <w:rPr>
+          <w:rFonts w:ascii="Helvetica" w:hAnsi="Helvetica"/>
+          <w:sz w:val="24"/>
+          <w:szCs w:val="24"/>
+          <w:lang w:val="nl-NL"/>
+        </w:rPr>
+      </w:pPr>
+      <w:r>
+        <w:rPr>
+          <w:rFonts w:ascii="Helvetica" w:hAnsi="Helvetica"/>
+          <w:sz w:val="24"/>
+          <w:szCs w:val="24"/>
+          <w:lang w:val="nl-NL"/>
+        </w:rPr>
+        <w:t xml:space="preserve">Staan open voor opnieuw </w:t>
+      </w:r>
+      <w:proofErr w:type="spellStart"/>
+      <w:r>
+        <w:rPr>
+          <w:rFonts w:ascii="Helvetica" w:hAnsi="Helvetica"/>
+          <w:sz w:val="24"/>
+          <w:szCs w:val="24"/>
+          <w:lang w:val="nl-NL"/>
+        </w:rPr>
+        <w:t>martin</w:t>
+      </w:r>
+      <w:proofErr w:type="spellEnd"/>
+      <w:r>
+        <w:rPr>
+          <w:rFonts w:ascii="Helvetica" w:hAnsi="Helvetica"/>
+          <w:sz w:val="24"/>
+          <w:szCs w:val="24"/>
+          <w:lang w:val="nl-NL"/>
+        </w:rPr>
+        <w:t xml:space="preserve"> uit te nodigen</w:t>
+      </w:r>
+      <w:r>
+        <w:rPr>
+          <w:rFonts w:ascii="Helvetica" w:hAnsi="Helvetica"/>
+          <w:sz w:val="24"/>
+          <w:szCs w:val="24"/>
+          <w:lang w:val="nl-NL"/>
+        </w:rPr>
+        <w:t xml:space="preserve"> </w:t>
+      </w:r>
+      <w:r>
+        <w:rPr>
+          <w:rFonts w:ascii="Helvetica" w:hAnsi="Helvetica"/>
+          <w:sz w:val="24"/>
+          <w:szCs w:val="24"/>
+          <w:lang w:val="nl-NL"/>
+        </w:rPr>
+        <w:t>Hoe gaat Leiden dit soort dingen voorkomen:</w:t>
+      </w:r>
+      <w:r>
+        <w:rPr>
+          <w:rFonts w:ascii="Helvetica" w:hAnsi="Helvetica"/>
+          <w:sz w:val="24"/>
+          <w:szCs w:val="24"/>
+          <w:lang w:val="nl-NL"/>
+        </w:rPr>
+        <w:t xml:space="preserve"> </w:t>
+      </w:r>
+      <w:r>
+        <w:rPr>
+          <w:rFonts w:ascii="Helvetica" w:hAnsi="Helvetica"/>
+          <w:sz w:val="24"/>
+          <w:szCs w:val="24"/>
+          <w:lang w:val="nl-NL"/>
+        </w:rPr>
+        <w:t xml:space="preserve">Ze gaan beveiliging optrekken, LU kaarten actief </w:t>
+      </w:r>
+      <w:r>
+        <w:rPr>
+          <w:rFonts w:ascii="Helvetica" w:hAnsi="Helvetica"/>
+          <w:sz w:val="24"/>
+          <w:szCs w:val="24"/>
+          <w:lang w:val="nl-NL"/>
+        </w:rPr>
+        <w:t>Universiteit wil alle partijen een stem geven</w:t>
+      </w:r>
+      <w:r>
+        <w:rPr>
+          <w:rFonts w:ascii="Helvetica" w:hAnsi="Helvetica"/>
+          <w:sz w:val="24"/>
+          <w:szCs w:val="24"/>
+          <w:lang w:val="nl-NL"/>
+        </w:rPr>
         <w:t xml:space="preserve">, </w:t>
       </w:r>
-      <w:proofErr w:type="spellStart"/>
-      <w:r>
-        <w:rPr>
-          <w:rFonts w:ascii="Helvetica" w:hAnsi="Helvetica"/>
-          <w:sz w:val="24"/>
-          <w:szCs w:val="24"/>
-          <w:lang w:val="nl-NL"/>
-        </w:rPr>
-        <w:t>sp</w:t>
-      </w:r>
-      <w:proofErr w:type="spellEnd"/>
-      <w:r>
-        <w:rPr>
-          <w:rFonts w:ascii="Helvetica" w:hAnsi="Helvetica"/>
-          <w:sz w:val="24"/>
-          <w:szCs w:val="24"/>
-          <w:lang w:val="nl-NL"/>
-        </w:rPr>
-        <w:t xml:space="preserve"> jongeren zijn niet </w:t>
-      </w:r>
-      <w:r>
-        <w:rPr>
-          <w:rFonts w:ascii="Helvetica" w:hAnsi="Helvetica"/>
-          <w:sz w:val="24"/>
-          <w:szCs w:val="24"/>
-          <w:lang w:val="nl-NL"/>
-        </w:rPr>
-        <w:t>aangemeld</w:t>
-      </w:r>
-      <w:r>
-        <w:rPr>
-          <w:rFonts w:ascii="Helvetica" w:hAnsi="Helvetica"/>
-          <w:sz w:val="24"/>
-          <w:szCs w:val="24"/>
-          <w:lang w:val="nl-NL"/>
-        </w:rPr>
-        <w:t>. Ook niet zichtbaar als protestgroep.</w:t>
-      </w:r>
-      <w:r>
-        <w:rPr>
-          <w:rFonts w:ascii="Helvetica" w:hAnsi="Helvetica"/>
-          <w:sz w:val="24"/>
-          <w:szCs w:val="24"/>
-          <w:lang w:val="nl-NL"/>
-        </w:rPr>
-        <w:t xml:space="preserve"> </w:t>
-      </w:r>
-      <w:r>
-        <w:rPr>
-          <w:rFonts w:ascii="Helvetica" w:hAnsi="Helvetica"/>
-          <w:b/>
-          <w:bCs/>
-          <w:sz w:val="24"/>
-          <w:szCs w:val="24"/>
-          <w:lang w:val="nl-NL"/>
-        </w:rPr>
-        <w:t xml:space="preserve">Het incident diende als een opmerkelijke uiting van protest tegen de recente </w:t>
-      </w:r>
-      <w:proofErr w:type="gramStart"/>
-      <w:r>
-        <w:rPr>
-          <w:rFonts w:ascii="Helvetica" w:hAnsi="Helvetica"/>
-          <w:b/>
-          <w:bCs/>
-          <w:sz w:val="24"/>
-          <w:szCs w:val="24"/>
-          <w:lang w:val="nl-NL"/>
-        </w:rPr>
-        <w:t>PVV</w:t>
-      </w:r>
-      <w:r>
-        <w:rPr>
-          <w:rFonts w:ascii="Helvetica" w:hAnsi="Helvetica"/>
-          <w:b/>
-          <w:bCs/>
-          <w:sz w:val="24"/>
-          <w:szCs w:val="24"/>
-          <w:lang w:val="nl-NL"/>
-        </w:rPr>
-        <w:t xml:space="preserve"> </w:t>
-      </w:r>
-      <w:r>
-        <w:rPr>
-          <w:rFonts w:ascii="Helvetica" w:hAnsi="Helvetica"/>
-          <w:b/>
-          <w:bCs/>
-          <w:sz w:val="24"/>
-          <w:szCs w:val="24"/>
-          <w:lang w:val="nl-NL"/>
-        </w:rPr>
-        <w:t>overwinning</w:t>
-      </w:r>
-      <w:proofErr w:type="gramEnd"/>
-      <w:r>
-        <w:rPr>
-          <w:rFonts w:ascii="Helvetica" w:hAnsi="Helvetica"/>
-          <w:b/>
-          <w:bCs/>
-          <w:sz w:val="24"/>
-          <w:szCs w:val="24"/>
-          <w:lang w:val="nl-NL"/>
-        </w:rPr>
-        <w:t>.</w:t>
-      </w:r>
-      <w:r>
-        <w:rPr>
-          <w:rFonts w:ascii="Helvetica" w:hAnsi="Helvetica"/>
-          <w:b/>
-          <w:bCs/>
-          <w:sz w:val="24"/>
-          <w:szCs w:val="24"/>
-          <w:lang w:val="nl-NL"/>
-        </w:rPr>
-        <w:t xml:space="preserve"> De PVV’er</w:t>
-      </w:r>
-    </w:p>
-    <w:p>
-      <w:pPr>
-        <w:rPr>
-          <w:rFonts w:ascii="Helvetica" w:hAnsi="Helvetica"/>
-          <w:b/>
-          <w:bCs/>
-          <w:sz w:val="24"/>
-          <w:szCs w:val="24"/>
-          <w:lang w:val="nl-NL"/>
-        </w:rPr>
-      </w:pPr>
-      <w:r>
-        <w:rPr>
-          <w:rFonts w:ascii="Helvetica" w:hAnsi="Helvetica"/>
-          <w:b/>
-          <w:bCs/>
-          <w:sz w:val="24"/>
-          <w:szCs w:val="24"/>
-          <w:lang w:val="nl-NL"/>
-        </w:rPr>
-        <w:t>Universiteit Leiden Reageert: 'onacceptabel'</w:t>
-      </w:r>
-    </w:p>
-    <w:p>
-      <w:pPr>
-        <w:rPr>
-          <w:rFonts w:ascii="Helvetica" w:hAnsi="Helvetica"/>
-          <w:sz w:val="24"/>
-          <w:szCs w:val="24"/>
-          <w:lang w:val="nl-NL"/>
-        </w:rPr>
-      </w:pPr>
-      <w:r>
-        <w:rPr>
-          <w:rFonts w:ascii="Helvetica" w:hAnsi="Helvetica"/>
-          <w:sz w:val="24"/>
-          <w:szCs w:val="24"/>
-          <w:lang w:val="nl-NL"/>
-        </w:rPr>
-        <w:t xml:space="preserve">Staan open voor opnieuw </w:t>
-      </w:r>
-      <w:proofErr w:type="spellStart"/>
-      <w:r>
-        <w:rPr>
-          <w:rFonts w:ascii="Helvetica" w:hAnsi="Helvetica"/>
-          <w:sz w:val="24"/>
-          <w:szCs w:val="24"/>
-          <w:lang w:val="nl-NL"/>
-        </w:rPr>
-        <w:t>martin</w:t>
-      </w:r>
-      <w:proofErr w:type="spellEnd"/>
-      <w:r>
-        <w:rPr>
-          <w:rFonts w:ascii="Helvetica" w:hAnsi="Helvetica"/>
-          <w:sz w:val="24"/>
-          <w:szCs w:val="24"/>
-          <w:lang w:val="nl-NL"/>
-        </w:rPr>
-        <w:t xml:space="preserve"> uit te nodigen</w:t>
-      </w:r>
-      <w:r>
-        <w:rPr>
-          <w:rFonts w:ascii="Helvetica" w:hAnsi="Helvetica"/>
-          <w:sz w:val="24"/>
-          <w:szCs w:val="24"/>
-          <w:lang w:val="nl-NL"/>
-        </w:rPr>
-        <w:t xml:space="preserve"> </w:t>
-      </w:r>
-      <w:r>
-        <w:rPr>
-          <w:rFonts w:ascii="Helvetica" w:hAnsi="Helvetica"/>
-          <w:sz w:val="24"/>
-          <w:szCs w:val="24"/>
-          <w:lang w:val="nl-NL"/>
-        </w:rPr>
-        <w:t>Hoe gaat Leiden dit soort dingen voorkomen:</w:t>
-      </w:r>
-      <w:r>
-        <w:rPr>
-          <w:rFonts w:ascii="Helvetica" w:hAnsi="Helvetica"/>
-          <w:sz w:val="24"/>
-          <w:szCs w:val="24"/>
-          <w:lang w:val="nl-NL"/>
-        </w:rPr>
-        <w:t xml:space="preserve"> </w:t>
-      </w:r>
-      <w:r>
-        <w:rPr>
-          <w:rFonts w:ascii="Helvetica" w:hAnsi="Helvetica"/>
-          <w:sz w:val="24"/>
-          <w:szCs w:val="24"/>
-          <w:lang w:val="nl-NL"/>
-        </w:rPr>
-        <w:t xml:space="preserve">Ze gaan beveiliging optrekken, LU kaarten actief </w:t>
-      </w:r>
-    </w:p>
-    <w:p>
-      <w:pPr>
-        <w:rPr>
-          <w:rFonts w:ascii="Helvetica" w:hAnsi="Helvetica"/>
-          <w:sz w:val="24"/>
-          <w:szCs w:val="24"/>
-          <w:lang w:val="nl-NL"/>
-        </w:rPr>
-      </w:pPr>
-      <w:r>
-        <w:rPr>
-          <w:rFonts w:ascii="Helvetica" w:hAnsi="Helvetica"/>
-          <w:sz w:val="24"/>
-          <w:szCs w:val="24"/>
-          <w:lang w:val="nl-NL"/>
-        </w:rPr>
-        <w:t xml:space="preserve">Niet </w:t>
-      </w:r>
-      <w:proofErr w:type="gramStart"/>
-      <w:r>
-        <w:rPr>
-          <w:rFonts w:ascii="Helvetica" w:hAnsi="Helvetica"/>
-          <w:sz w:val="24"/>
-          <w:szCs w:val="24"/>
-          <w:lang w:val="nl-NL"/>
-        </w:rPr>
-        <w:t>perse</w:t>
-      </w:r>
-      <w:proofErr w:type="gramEnd"/>
-      <w:r>
-        <w:rPr>
-          <w:rFonts w:ascii="Helvetica" w:hAnsi="Helvetica"/>
-          <w:sz w:val="24"/>
-          <w:szCs w:val="24"/>
-          <w:lang w:val="nl-NL"/>
-        </w:rPr>
-        <w:t xml:space="preserve"> inzetten op strengere beveiliging, maar op </w:t>
-      </w:r>
-      <w:proofErr w:type="spellStart"/>
-      <w:r>
-        <w:rPr>
-          <w:rFonts w:ascii="Helvetica" w:hAnsi="Helvetica"/>
-          <w:sz w:val="24"/>
-          <w:szCs w:val="24"/>
-          <w:lang w:val="nl-NL"/>
-        </w:rPr>
-        <w:t>social</w:t>
-      </w:r>
-      <w:proofErr w:type="spellEnd"/>
-      <w:r>
-        <w:rPr>
-          <w:rFonts w:ascii="Helvetica" w:hAnsi="Helvetica"/>
-          <w:sz w:val="24"/>
-          <w:szCs w:val="24"/>
-          <w:lang w:val="nl-NL"/>
-        </w:rPr>
-        <w:t xml:space="preserve"> media nauwer in de gaten houden. Bedreigingen aan de Campus van den haag, gekozen om universiteit paar dagen te sluiten. Nog stappen ondernomen? Geen studentenvereniging van Universiteit, uni leiden kan verder niet ingrijpen? Alleen als ze gerechtelijke stappen nemen, kunnen er </w:t>
-      </w:r>
-      <w:proofErr w:type="spellStart"/>
-      <w:r>
-        <w:rPr>
-          <w:rFonts w:ascii="Helvetica" w:hAnsi="Helvetica"/>
-          <w:sz w:val="24"/>
-          <w:szCs w:val="24"/>
-          <w:lang w:val="nl-NL"/>
-        </w:rPr>
-        <w:t>reprocussies</w:t>
-      </w:r>
-      <w:proofErr w:type="spellEnd"/>
-      <w:r>
-        <w:rPr>
-          <w:rFonts w:ascii="Helvetica" w:hAnsi="Helvetica"/>
-          <w:sz w:val="24"/>
-          <w:szCs w:val="24"/>
-          <w:lang w:val="nl-NL"/>
-        </w:rPr>
-        <w:t xml:space="preserve"> volgen.</w:t>
-      </w:r>
-    </w:p>
-    <w:p>
-      <w:pPr>
-        <w:rPr>
-          <w:rFonts w:ascii="Helvetica" w:hAnsi="Helvetica"/>
-          <w:sz w:val="24"/>
-          <w:szCs w:val="24"/>
-          <w:lang w:val="nl-NL"/>
-        </w:rPr>
-      </w:pPr>
-      <w:r>
-        <w:rPr>
-          <w:rFonts w:ascii="Helvetica" w:hAnsi="Helvetica"/>
-          <w:sz w:val="24"/>
-          <w:szCs w:val="24"/>
-          <w:lang w:val="nl-NL"/>
-        </w:rPr>
-        <w:t>Universiteit wil alle partijen een stem geven</w:t>
-      </w:r>
-      <w:r>
-        <w:rPr>
-          <w:rFonts w:ascii="Helvetica" w:hAnsi="Helvetica"/>
-          <w:sz w:val="24"/>
-          <w:szCs w:val="24"/>
-          <w:lang w:val="nl-NL"/>
-        </w:rPr>
-        <w:t xml:space="preserve">, </w:t>
-      </w:r>
-    </w:p>
-    <w:p>
-      <w:pPr>
-        <w:rPr>
-          <w:rFonts w:ascii="Helvetica" w:hAnsi="Helvetica"/>
-          <w:sz w:val="24"/>
-          <w:szCs w:val="24"/>
-          <w:lang w:val="nl-NL"/>
-        </w:rPr>
-      </w:pPr>
-      <w:r>
-        <w:rPr>
-          <w:rFonts w:ascii="Helvetica" w:hAnsi="Helvetica"/>
-          <w:sz w:val="24"/>
-          <w:szCs w:val="24"/>
-          <w:lang w:val="nl-NL"/>
-        </w:rPr>
-        <w:lastRenderedPageBreak/>
+      <w:r>
+        <w:rPr>
+          <w:rFonts w:ascii="Helvetica" w:hAnsi="Helvetica"/>
+          <w:sz w:val="24"/>
+          <w:szCs w:val="24"/>
+          <w:lang w:val="nl-NL"/>
+        </w:rPr>
         <w:t>Bedoeling dat er nieuwe datum wordt geprikt, door verkiezingen onduidelijk</w:t>
       </w:r>
-    </w:p>
-    <w:p>
-      <w:pPr>
-        <w:rPr>
-          <w:rFonts w:ascii="Helvetica" w:hAnsi="Helvetica"/>
-          <w:sz w:val="24"/>
-          <w:szCs w:val="24"/>
-          <w:lang w:val="nl-NL"/>
-        </w:rPr>
-      </w:pPr>
     </w:p>
     <w:p>
       <w:pPr>

</xml_diff>

<commit_message>
vault backup: 2023-12-05 14:18:43
</commit_message>
<xml_diff>
--- a/Vakken/Journalistieke en Redactionele Vaardigheden/Nieuwsbericht/Nieuwsbericht_V1.docx
+++ b/Vakken/Journalistieke en Redactionele Vaardigheden/Nieuwsbericht/Nieuwsbericht_V1.docx
@@ -558,7 +558,25 @@
           <w:szCs w:val="24"/>
           <w:lang w:val="nl-NL"/>
         </w:rPr>
-        <w:t>De dader is weggekomen en h</w:t>
+        <w:t xml:space="preserve">De dader is </w:t>
+      </w:r>
+      <w:r>
+        <w:rPr>
+          <w:rFonts w:ascii="Helvetica" w:hAnsi="Helvetica"/>
+          <w:sz w:val="24"/>
+          <w:szCs w:val="24"/>
+          <w:lang w:val="nl-NL"/>
+        </w:rPr>
+        <w:t>gevlucht</w:t>
+      </w:r>
+      <w:r>
+        <w:rPr>
+          <w:rFonts w:ascii="Helvetica" w:hAnsi="Helvetica"/>
+          <w:sz w:val="24"/>
+          <w:szCs w:val="24"/>
+          <w:lang w:val="nl-NL"/>
+        </w:rPr>
+        <w:t xml:space="preserve"> en h</w:t>
       </w:r>
       <w:r>
         <w:rPr>
@@ -585,7 +603,16 @@
           <w:szCs w:val="24"/>
           <w:lang w:val="nl-NL"/>
         </w:rPr>
-        <w:t>of hij</w:t>
+        <w:t xml:space="preserve">of </w:t>
+      </w:r>
+      <w:r>
+        <w:rPr>
+          <w:rFonts w:ascii="Helvetica" w:hAnsi="Helvetica"/>
+          <w:sz w:val="24"/>
+          <w:szCs w:val="24"/>
+          <w:lang w:val="nl-NL"/>
+        </w:rPr>
+        <w:t>diegene</w:t>
       </w:r>
       <w:r>
         <w:rPr>

</xml_diff>

<commit_message>
vault backup: 2023-12-05 14:52:16
</commit_message>
<xml_diff>
--- a/Vakken/Journalistieke en Redactionele Vaardigheden/Nieuwsbericht/Nieuwsbericht_V1.docx
+++ b/Vakken/Journalistieke en Redactionele Vaardigheden/Nieuwsbericht/Nieuwsbericht_V1.docx
@@ -594,7 +594,16 @@
           <w:szCs w:val="24"/>
           <w:lang w:val="nl-NL"/>
         </w:rPr>
-        <w:t xml:space="preserve">iet bekend </w:t>
+        <w:t>og on</w:t>
+      </w:r>
+      <w:r>
+        <w:rPr>
+          <w:rFonts w:ascii="Helvetica" w:hAnsi="Helvetica"/>
+          <w:sz w:val="24"/>
+          <w:szCs w:val="24"/>
+          <w:lang w:val="nl-NL"/>
+        </w:rPr>
+        <w:t xml:space="preserve">bekend </w:t>
       </w:r>
       <w:r>
         <w:rPr>
@@ -612,16 +621,25 @@
           <w:szCs w:val="24"/>
           <w:lang w:val="nl-NL"/>
         </w:rPr>
-        <w:t>diegene</w:t>
-      </w:r>
-      <w:r>
-        <w:rPr>
-          <w:rFonts w:ascii="Helvetica" w:hAnsi="Helvetica"/>
-          <w:sz w:val="24"/>
-          <w:szCs w:val="24"/>
-          <w:lang w:val="nl-NL"/>
-        </w:rPr>
-        <w:t xml:space="preserve"> een student aan Leiden is</w:t>
+        <w:t>het gaat om een</w:t>
+      </w:r>
+      <w:r>
+        <w:rPr>
+          <w:rFonts w:ascii="Helvetica" w:hAnsi="Helvetica"/>
+          <w:sz w:val="24"/>
+          <w:szCs w:val="24"/>
+          <w:lang w:val="nl-NL"/>
+        </w:rPr>
+        <w:t xml:space="preserve"> student </w:t>
+      </w:r>
+      <w:r>
+        <w:rPr>
+          <w:rFonts w:ascii="Helvetica" w:hAnsi="Helvetica"/>
+          <w:sz w:val="24"/>
+          <w:szCs w:val="24"/>
+          <w:lang w:val="nl-NL"/>
+        </w:rPr>
+        <w:t>van de Universiteit</w:t>
       </w:r>
       <w:r>
         <w:rPr>
@@ -780,19 +798,80 @@
           <w:szCs w:val="24"/>
           <w:lang w:val="nl-NL"/>
         </w:rPr>
-        <w:t xml:space="preserve">Staan open voor opnieuw </w:t>
-      </w:r>
-      <w:proofErr w:type="spellStart"/>
-      <w:r>
-        <w:rPr>
-          <w:rFonts w:ascii="Helvetica" w:hAnsi="Helvetica"/>
-          <w:sz w:val="24"/>
-          <w:szCs w:val="24"/>
-          <w:lang w:val="nl-NL"/>
-        </w:rPr>
-        <w:t>martin</w:t>
-      </w:r>
-      <w:proofErr w:type="spellEnd"/>
+        <w:t xml:space="preserve">De </w:t>
+      </w:r>
+      <w:r>
+        <w:rPr>
+          <w:rFonts w:ascii="Helvetica" w:hAnsi="Helvetica"/>
+          <w:sz w:val="24"/>
+          <w:szCs w:val="24"/>
+          <w:lang w:val="nl-NL"/>
+        </w:rPr>
+        <w:t>Universiteit wil alle partijen een stem geven</w:t>
+      </w:r>
+      <w:r>
+        <w:rPr>
+          <w:rFonts w:ascii="Helvetica" w:hAnsi="Helvetica"/>
+          <w:sz w:val="24"/>
+          <w:szCs w:val="24"/>
+          <w:lang w:val="nl-NL"/>
+        </w:rPr>
+        <w:t>. De woordvoerder aan</w:t>
+      </w:r>
+      <w:r>
+        <w:rPr>
+          <w:rFonts w:ascii="Helvetica" w:hAnsi="Helvetica"/>
+          <w:sz w:val="24"/>
+          <w:szCs w:val="24"/>
+          <w:lang w:val="nl-NL"/>
+        </w:rPr>
+        <w:t xml:space="preserve"> open</w:t>
+      </w:r>
+      <w:r>
+        <w:rPr>
+          <w:rFonts w:ascii="Helvetica" w:hAnsi="Helvetica"/>
+          <w:sz w:val="24"/>
+          <w:szCs w:val="24"/>
+          <w:lang w:val="nl-NL"/>
+        </w:rPr>
+        <w:t xml:space="preserve"> te staan</w:t>
+      </w:r>
+      <w:r>
+        <w:rPr>
+          <w:rFonts w:ascii="Helvetica" w:hAnsi="Helvetica"/>
+          <w:sz w:val="24"/>
+          <w:szCs w:val="24"/>
+          <w:lang w:val="nl-NL"/>
+        </w:rPr>
+        <w:t xml:space="preserve"> </w:t>
+      </w:r>
+      <w:r>
+        <w:rPr>
+          <w:rFonts w:ascii="Helvetica" w:hAnsi="Helvetica"/>
+          <w:sz w:val="24"/>
+          <w:szCs w:val="24"/>
+          <w:lang w:val="nl-NL"/>
+        </w:rPr>
+        <w:t>om</w:t>
+      </w:r>
+      <w:r>
+        <w:rPr>
+          <w:rFonts w:ascii="Helvetica" w:hAnsi="Helvetica"/>
+          <w:sz w:val="24"/>
+          <w:szCs w:val="24"/>
+          <w:lang w:val="nl-NL"/>
+        </w:rPr>
+        <w:t xml:space="preserve"> opnieuw </w:t>
+      </w:r>
+      <w:r>
+        <w:rPr>
+          <w:rFonts w:ascii="Helvetica" w:hAnsi="Helvetica"/>
+          <w:sz w:val="24"/>
+          <w:szCs w:val="24"/>
+          <w:lang w:val="nl-NL"/>
+        </w:rPr>
+        <w:t>Bosma</w:t>
+      </w:r>
       <w:r>
         <w:rPr>
           <w:rFonts w:ascii="Helvetica" w:hAnsi="Helvetica"/>
@@ -809,122 +888,7 @@
           <w:szCs w:val="24"/>
           <w:lang w:val="nl-NL"/>
         </w:rPr>
-        <w:t xml:space="preserve"> </w:t>
-      </w:r>
-      <w:r>
-        <w:rPr>
-          <w:rFonts w:ascii="Helvetica" w:hAnsi="Helvetica"/>
-          <w:sz w:val="24"/>
-          <w:szCs w:val="24"/>
-          <w:lang w:val="nl-NL"/>
-        </w:rPr>
-        <w:t>Hoe gaat Leiden dit soort dingen voorkomen:</w:t>
-      </w:r>
-      <w:r>
-        <w:rPr>
-          <w:rFonts w:ascii="Helvetica" w:hAnsi="Helvetica"/>
-          <w:sz w:val="24"/>
-          <w:szCs w:val="24"/>
-          <w:lang w:val="nl-NL"/>
-        </w:rPr>
-        <w:t xml:space="preserve"> </w:t>
-      </w:r>
-      <w:r>
-        <w:rPr>
-          <w:rFonts w:ascii="Helvetica" w:hAnsi="Helvetica"/>
-          <w:sz w:val="24"/>
-          <w:szCs w:val="24"/>
-          <w:lang w:val="nl-NL"/>
-        </w:rPr>
-        <w:t xml:space="preserve">Ze gaan beveiliging optrekken, LU kaarten actief </w:t>
-      </w:r>
-      <w:r>
-        <w:rPr>
-          <w:rFonts w:ascii="Helvetica" w:hAnsi="Helvetica"/>
-          <w:sz w:val="24"/>
-          <w:szCs w:val="24"/>
-          <w:lang w:val="nl-NL"/>
-        </w:rPr>
-        <w:t>Universiteit wil alle partijen een stem geven</w:t>
-      </w:r>
-      <w:r>
-        <w:rPr>
-          <w:rFonts w:ascii="Helvetica" w:hAnsi="Helvetica"/>
-          <w:sz w:val="24"/>
-          <w:szCs w:val="24"/>
-          <w:lang w:val="nl-NL"/>
-        </w:rPr>
-        <w:t xml:space="preserve">, </w:t>
-      </w:r>
-      <w:r>
-        <w:rPr>
-          <w:rFonts w:ascii="Helvetica" w:hAnsi="Helvetica"/>
-          <w:sz w:val="24"/>
-          <w:szCs w:val="24"/>
-          <w:lang w:val="nl-NL"/>
-        </w:rPr>
-        <w:t>Bedoeling dat er nieuwe datum wordt geprikt, door verkiezingen onduidelijk</w:t>
-      </w:r>
-    </w:p>
-    <w:p>
-      <w:pPr>
-        <w:rPr>
-          <w:rFonts w:ascii="Helvetica" w:hAnsi="Helvetica"/>
-          <w:b/>
-          <w:bCs/>
-          <w:sz w:val="28"/>
-          <w:szCs w:val="28"/>
-          <w:lang w:val="nl-NL"/>
-        </w:rPr>
-      </w:pPr>
-      <w:r>
-        <w:rPr>
-          <w:rFonts w:ascii="Helvetica" w:hAnsi="Helvetica"/>
-          <w:b/>
-          <w:bCs/>
-          <w:sz w:val="28"/>
-          <w:szCs w:val="28"/>
-          <w:lang w:val="nl-NL"/>
-        </w:rPr>
-        <w:t>Staart:</w:t>
-      </w:r>
-    </w:p>
-    <w:p>
-      <w:pPr>
-        <w:rPr>
-          <w:rFonts w:ascii="Helvetica" w:hAnsi="Helvetica"/>
-          <w:sz w:val="24"/>
-          <w:szCs w:val="24"/>
-          <w:lang w:val="nl-NL"/>
-        </w:rPr>
-      </w:pPr>
-      <w:r>
-        <w:rPr>
-          <w:rFonts w:ascii="Helvetica" w:hAnsi="Helvetica"/>
-          <w:sz w:val="24"/>
-          <w:szCs w:val="24"/>
-          <w:lang w:val="nl-NL"/>
-        </w:rPr>
-        <w:t xml:space="preserve">Laatste tijd zijn er steeds meer gevallen van politici die aangevallen worden door protestanten, zie Thierry paraplu, </w:t>
-      </w:r>
-    </w:p>
-    <w:p>
-      <w:pPr>
-        <w:rPr>
-          <w:rFonts w:ascii="Helvetica" w:hAnsi="Helvetica"/>
-          <w:sz w:val="24"/>
-          <w:szCs w:val="24"/>
-          <w:lang w:val="nl-NL"/>
-        </w:rPr>
-      </w:pPr>
-      <w:r>
-        <w:rPr>
-          <w:rFonts w:ascii="Helvetica" w:hAnsi="Helvetica"/>
-          <w:sz w:val="24"/>
-          <w:szCs w:val="24"/>
-          <w:lang w:val="nl-NL"/>
-        </w:rPr>
-        <w:t>"tweet als citaat"</w:t>
+        <w:t>.</w:t>
       </w:r>
     </w:p>
     <w:p>
@@ -1000,224 +964,64 @@
           <w:szCs w:val="24"/>
           <w:lang w:val="nl-NL"/>
         </w:rPr>
-        <w:t xml:space="preserve">- </w:t>
-      </w:r>
-      <w:proofErr w:type="spellStart"/>
-      <w:r>
-        <w:rPr>
-          <w:rFonts w:ascii="Helvetica" w:hAnsi="Helvetica"/>
-          <w:sz w:val="24"/>
-          <w:szCs w:val="24"/>
-          <w:lang w:val="nl-NL"/>
-        </w:rPr>
-        <w:t>scrollbare</w:t>
-      </w:r>
-      <w:proofErr w:type="spellEnd"/>
-      <w:r>
-        <w:rPr>
-          <w:rFonts w:ascii="Helvetica" w:hAnsi="Helvetica"/>
-          <w:sz w:val="24"/>
-          <w:szCs w:val="24"/>
-          <w:lang w:val="nl-NL"/>
-        </w:rPr>
-        <w:t xml:space="preserve"> tijdlijn met nog meer aanvallen op politici, een interactieve tijdlijn waarin dit het meest recente aanvallen.</w:t>
-      </w:r>
-    </w:p>
-    <w:p>
-      <w:pPr>
-        <w:rPr>
-          <w:rFonts w:ascii="Helvetica" w:hAnsi="Helvetica"/>
-          <w:sz w:val="24"/>
-          <w:szCs w:val="24"/>
-          <w:lang w:val="nl-NL"/>
-        </w:rPr>
-      </w:pPr>
-      <w:r>
-        <w:rPr>
-          <w:rFonts w:ascii="Helvetica" w:hAnsi="Helvetica"/>
-          <w:sz w:val="24"/>
-          <w:szCs w:val="24"/>
-          <w:lang w:val="nl-NL"/>
-        </w:rPr>
-        <w:t xml:space="preserve">Wat het concept is: Je </w:t>
-      </w:r>
-      <w:proofErr w:type="gramStart"/>
-      <w:r>
-        <w:rPr>
-          <w:rFonts w:ascii="Helvetica" w:hAnsi="Helvetica"/>
-          <w:sz w:val="24"/>
-          <w:szCs w:val="24"/>
-          <w:lang w:val="nl-NL"/>
-        </w:rPr>
-        <w:t>heb</w:t>
-      </w:r>
-      <w:proofErr w:type="gramEnd"/>
-      <w:r>
-        <w:rPr>
-          <w:rFonts w:ascii="Helvetica" w:hAnsi="Helvetica"/>
-          <w:sz w:val="24"/>
-          <w:szCs w:val="24"/>
-          <w:lang w:val="nl-NL"/>
-        </w:rPr>
-        <w:t xml:space="preserve"> onder de titel een tijdlijn staan van de huidige </w:t>
-      </w:r>
-      <w:proofErr w:type="spellStart"/>
-      <w:r>
-        <w:rPr>
-          <w:rFonts w:ascii="Helvetica" w:hAnsi="Helvetica"/>
-          <w:sz w:val="24"/>
-          <w:szCs w:val="24"/>
-          <w:lang w:val="nl-NL"/>
-        </w:rPr>
-        <w:t>verkiezingperiode</w:t>
-      </w:r>
-      <w:proofErr w:type="spellEnd"/>
-      <w:r>
-        <w:rPr>
-          <w:rFonts w:ascii="Helvetica" w:hAnsi="Helvetica"/>
-          <w:sz w:val="24"/>
-          <w:szCs w:val="24"/>
-          <w:lang w:val="nl-NL"/>
-        </w:rPr>
-        <w:t xml:space="preserve">, met aanklikbare </w:t>
-      </w:r>
-      <w:proofErr w:type="spellStart"/>
-      <w:r>
-        <w:rPr>
-          <w:rFonts w:ascii="Helvetica" w:hAnsi="Helvetica"/>
-          <w:sz w:val="24"/>
-          <w:szCs w:val="24"/>
-          <w:lang w:val="nl-NL"/>
-        </w:rPr>
-        <w:t>highlights</w:t>
-      </w:r>
-      <w:proofErr w:type="spellEnd"/>
-      <w:r>
-        <w:rPr>
-          <w:rFonts w:ascii="Helvetica" w:hAnsi="Helvetica"/>
-          <w:sz w:val="24"/>
-          <w:szCs w:val="24"/>
-          <w:lang w:val="nl-NL"/>
-        </w:rPr>
-        <w:t xml:space="preserve"> van verschillende </w:t>
-      </w:r>
-      <w:proofErr w:type="spellStart"/>
-      <w:r>
-        <w:rPr>
-          <w:rFonts w:ascii="Helvetica" w:hAnsi="Helvetica"/>
-          <w:sz w:val="24"/>
-          <w:szCs w:val="24"/>
-          <w:lang w:val="nl-NL"/>
-        </w:rPr>
-        <w:t>bedrijgingen</w:t>
-      </w:r>
-      <w:proofErr w:type="spellEnd"/>
-      <w:r>
-        <w:rPr>
-          <w:rFonts w:ascii="Helvetica" w:hAnsi="Helvetica"/>
-          <w:sz w:val="24"/>
-          <w:szCs w:val="24"/>
-          <w:lang w:val="nl-NL"/>
-        </w:rPr>
-        <w:t xml:space="preserve"> en aanvallen op politieke figuren.</w:t>
-      </w:r>
-    </w:p>
-    <w:p>
-      <w:pPr>
-        <w:rPr>
-          <w:rFonts w:ascii="Helvetica" w:hAnsi="Helvetica"/>
-          <w:sz w:val="24"/>
-          <w:szCs w:val="24"/>
-          <w:lang w:val="nl-NL"/>
-        </w:rPr>
-      </w:pPr>
-      <w:r>
-        <w:rPr>
-          <w:rFonts w:ascii="Helvetica" w:hAnsi="Helvetica"/>
-          <w:sz w:val="24"/>
-          <w:szCs w:val="24"/>
-          <w:lang w:val="nl-NL"/>
-        </w:rPr>
-        <w:t xml:space="preserve">Zie </w:t>
-      </w:r>
-      <w:proofErr w:type="spellStart"/>
-      <w:r>
-        <w:rPr>
-          <w:rFonts w:ascii="Helvetica" w:hAnsi="Helvetica"/>
-          <w:sz w:val="24"/>
-          <w:szCs w:val="24"/>
-          <w:lang w:val="nl-NL"/>
-        </w:rPr>
-        <w:t>thierry</w:t>
-      </w:r>
-      <w:proofErr w:type="spellEnd"/>
-      <w:r>
-        <w:rPr>
-          <w:rFonts w:ascii="Helvetica" w:hAnsi="Helvetica"/>
-          <w:sz w:val="24"/>
-          <w:szCs w:val="24"/>
-          <w:lang w:val="nl-NL"/>
-        </w:rPr>
-        <w:t xml:space="preserve"> paraplu, fakkels bij Kaag, </w:t>
-      </w:r>
-      <w:proofErr w:type="spellStart"/>
-      <w:r>
-        <w:rPr>
-          <w:rFonts w:ascii="Helvetica" w:hAnsi="Helvetica"/>
-          <w:sz w:val="24"/>
-          <w:szCs w:val="24"/>
-          <w:lang w:val="nl-NL"/>
-        </w:rPr>
-        <w:t>enzv</w:t>
-      </w:r>
-      <w:proofErr w:type="spellEnd"/>
-      <w:r>
-        <w:rPr>
-          <w:rFonts w:ascii="Helvetica" w:hAnsi="Helvetica"/>
-          <w:sz w:val="24"/>
-          <w:szCs w:val="24"/>
-          <w:lang w:val="nl-NL"/>
-        </w:rPr>
-        <w:t>.</w:t>
-      </w:r>
-    </w:p>
-    <w:p>
-      <w:pPr>
-        <w:rPr>
-          <w:rFonts w:ascii="Helvetica" w:hAnsi="Helvetica"/>
-          <w:sz w:val="24"/>
-          <w:szCs w:val="24"/>
-          <w:lang w:val="nl-NL"/>
-        </w:rPr>
-      </w:pPr>
-      <w:r>
-        <w:rPr>
-          <w:rFonts w:ascii="Helvetica" w:hAnsi="Helvetica"/>
-          <w:sz w:val="24"/>
-          <w:szCs w:val="24"/>
-          <w:lang w:val="nl-NL"/>
-        </w:rPr>
-        <w:t xml:space="preserve">Wanneer je dit aanklikt krijg je een stukje te lezen over elke </w:t>
-      </w:r>
-      <w:proofErr w:type="spellStart"/>
-      <w:r>
-        <w:rPr>
-          <w:rFonts w:ascii="Helvetica" w:hAnsi="Helvetica"/>
-          <w:sz w:val="24"/>
-          <w:szCs w:val="24"/>
-          <w:lang w:val="nl-NL"/>
-        </w:rPr>
-        <w:t>bedrijging</w:t>
-      </w:r>
-      <w:proofErr w:type="spellEnd"/>
-      <w:r>
-        <w:rPr>
-          <w:rFonts w:ascii="Helvetica" w:hAnsi="Helvetica"/>
-          <w:sz w:val="24"/>
-          <w:szCs w:val="24"/>
-          <w:lang w:val="nl-NL"/>
-        </w:rPr>
-        <w:t xml:space="preserve">, ik denk dat dit een leuke interactieve manier is om voor de lezer ook een goed beeld te krijgen van wat er aan de hand is. </w:t>
+        <w:t>- scrollbare tijdlijn met nog meer aanvallen op politici, een interactieve tijdlijn waarin dit het meest recente aanvallen.</w:t>
+      </w:r>
+    </w:p>
+    <w:p>
+      <w:pPr>
+        <w:rPr>
+          <w:rFonts w:ascii="Helvetica" w:hAnsi="Helvetica"/>
+          <w:sz w:val="24"/>
+          <w:szCs w:val="24"/>
+          <w:lang w:val="nl-NL"/>
+        </w:rPr>
+      </w:pPr>
+      <w:r>
+        <w:rPr>
+          <w:rFonts w:ascii="Helvetica" w:hAnsi="Helvetica"/>
+          <w:sz w:val="24"/>
+          <w:szCs w:val="24"/>
+          <w:lang w:val="nl-NL"/>
+        </w:rPr>
+        <w:t>Wat het concept is: Je heb onder de titel een tijdlijn staan van de huidige verkiezingperiode, met aanklikbare highlights van verschillende bedrijgingen en aanvallen op politieke figuren.</w:t>
+      </w:r>
+    </w:p>
+    <w:p>
+      <w:pPr>
+        <w:rPr>
+          <w:rFonts w:ascii="Helvetica" w:hAnsi="Helvetica"/>
+          <w:sz w:val="24"/>
+          <w:szCs w:val="24"/>
+          <w:lang w:val="nl-NL"/>
+        </w:rPr>
+      </w:pPr>
+      <w:r>
+        <w:rPr>
+          <w:rFonts w:ascii="Helvetica" w:hAnsi="Helvetica"/>
+          <w:sz w:val="24"/>
+          <w:szCs w:val="24"/>
+          <w:lang w:val="nl-NL"/>
+        </w:rPr>
+        <w:t>Zie thierry paraplu, fakkels bij Kaag, enzv.</w:t>
+      </w:r>
+    </w:p>
+    <w:p>
+      <w:pPr>
+        <w:rPr>
+          <w:rFonts w:ascii="Helvetica" w:hAnsi="Helvetica"/>
+          <w:sz w:val="24"/>
+          <w:szCs w:val="24"/>
+          <w:lang w:val="nl-NL"/>
+        </w:rPr>
+      </w:pPr>
+      <w:r>
+        <w:rPr>
+          <w:rFonts w:ascii="Helvetica" w:hAnsi="Helvetica"/>
+          <w:sz w:val="24"/>
+          <w:szCs w:val="24"/>
+          <w:lang w:val="nl-NL"/>
+        </w:rPr>
+        <w:t xml:space="preserve">Wanneer je dit aanklikt krijg je een stukje te lezen over elke bedrijging, ik denk dat dit een leuke interactieve manier is om voor de lezer ook een goed beeld te krijgen van wat er aan de hand is. </w:t>
       </w:r>
     </w:p>
     <w:p>
@@ -1265,106 +1069,26 @@
           <w:szCs w:val="24"/>
           <w:lang w:val="nl-NL"/>
         </w:rPr>
-        <w:t xml:space="preserve">- Omdat het onderwerp van dit artikel ook erg </w:t>
-      </w:r>
-      <w:proofErr w:type="spellStart"/>
-      <w:r>
-        <w:rPr>
-          <w:rFonts w:ascii="Helvetica" w:hAnsi="Helvetica"/>
-          <w:sz w:val="24"/>
-          <w:szCs w:val="24"/>
-          <w:lang w:val="nl-NL"/>
-        </w:rPr>
-        <w:t>taartgerelateerd</w:t>
-      </w:r>
-      <w:proofErr w:type="spellEnd"/>
-      <w:r>
-        <w:rPr>
-          <w:rFonts w:ascii="Helvetica" w:hAnsi="Helvetica"/>
-          <w:sz w:val="24"/>
-          <w:szCs w:val="24"/>
-          <w:lang w:val="nl-NL"/>
-        </w:rPr>
-        <w:t xml:space="preserve"> is, leek het me leuk om een interactief taartdiagram te maken. </w:t>
-      </w:r>
-      <w:proofErr w:type="gramStart"/>
-      <w:r>
-        <w:rPr>
-          <w:rFonts w:ascii="Helvetica" w:hAnsi="Helvetica"/>
-          <w:sz w:val="24"/>
-          <w:szCs w:val="24"/>
-          <w:lang w:val="nl-NL"/>
-        </w:rPr>
-        <w:t>die</w:t>
-      </w:r>
-      <w:proofErr w:type="gramEnd"/>
-      <w:r>
-        <w:rPr>
-          <w:rFonts w:ascii="Helvetica" w:hAnsi="Helvetica"/>
-          <w:sz w:val="24"/>
-          <w:szCs w:val="24"/>
-          <w:lang w:val="nl-NL"/>
-        </w:rPr>
-        <w:t xml:space="preserve"> tijdens het scrollen verschillende verdelingen laat zien. </w:t>
-      </w:r>
-      <w:proofErr w:type="gramStart"/>
-      <w:r>
-        <w:rPr>
-          <w:rFonts w:ascii="Helvetica" w:hAnsi="Helvetica"/>
-          <w:sz w:val="24"/>
-          <w:szCs w:val="24"/>
-          <w:lang w:val="nl-NL"/>
-        </w:rPr>
-        <w:t>bijvoorbeeld</w:t>
-      </w:r>
-      <w:proofErr w:type="gramEnd"/>
-      <w:r>
-        <w:rPr>
-          <w:rFonts w:ascii="Helvetica" w:hAnsi="Helvetica"/>
-          <w:sz w:val="24"/>
-          <w:szCs w:val="24"/>
-          <w:lang w:val="nl-NL"/>
-        </w:rPr>
-        <w:t xml:space="preserve"> statistieken over bedreigingen en aanvallen per partij.</w:t>
-      </w:r>
-    </w:p>
-    <w:p>
-      <w:pPr>
-        <w:rPr>
-          <w:rFonts w:ascii="Helvetica" w:hAnsi="Helvetica"/>
-          <w:sz w:val="24"/>
-          <w:szCs w:val="24"/>
-          <w:lang w:val="nl-NL"/>
-        </w:rPr>
-      </w:pPr>
-      <w:r>
-        <w:rPr>
-          <w:rFonts w:ascii="Helvetica" w:hAnsi="Helvetica"/>
-          <w:sz w:val="24"/>
-          <w:szCs w:val="24"/>
-          <w:lang w:val="nl-NL"/>
-        </w:rPr>
-        <w:t xml:space="preserve">Wat het concept is: je hebt een normaal artikel met een taart rechts die vaststaat. Tijdens het scrollen van het artikel </w:t>
-      </w:r>
-      <w:proofErr w:type="gramStart"/>
-      <w:r>
-        <w:rPr>
-          <w:rFonts w:ascii="Helvetica" w:hAnsi="Helvetica"/>
-          <w:sz w:val="24"/>
-          <w:szCs w:val="24"/>
-          <w:lang w:val="nl-NL"/>
-        </w:rPr>
-        <w:t>word</w:t>
-      </w:r>
-      <w:proofErr w:type="gramEnd"/>
-      <w:r>
-        <w:rPr>
-          <w:rFonts w:ascii="Helvetica" w:hAnsi="Helvetica"/>
-          <w:sz w:val="24"/>
-          <w:szCs w:val="24"/>
-          <w:lang w:val="nl-NL"/>
-        </w:rPr>
-        <w:t xml:space="preserve"> de taal opgedeeld in stukken die in de tekst staan. Ik denk dat dit een leuke manier is om het artikel visueel te ondersteunen.</w:t>
+        <w:t>- Omdat het onderwerp van dit artikel ook erg taartgerelateerd is, leek het me leuk om een interactief taartdiagram te maken. die tijdens het scrollen verschillende verdelingen laat zien. bijvoorbeeld statistieken over bedreigingen en aanvallen per partij.</w:t>
+      </w:r>
+    </w:p>
+    <w:p>
+      <w:pPr>
+        <w:rPr>
+          <w:rFonts w:ascii="Helvetica" w:hAnsi="Helvetica"/>
+          <w:sz w:val="24"/>
+          <w:szCs w:val="24"/>
+          <w:lang w:val="nl-NL"/>
+        </w:rPr>
+      </w:pPr>
+      <w:r>
+        <w:rPr>
+          <w:rFonts w:ascii="Helvetica" w:hAnsi="Helvetica"/>
+          <w:sz w:val="24"/>
+          <w:szCs w:val="24"/>
+          <w:lang w:val="nl-NL"/>
+        </w:rPr>
+        <w:t>Wat het concept is: je hebt een normaal artikel met een taart rechts die vaststaat. Tijdens het scrollen van het artikel word de taal opgedeeld in stukken die in de tekst staan. Ik denk dat dit een leuke manier is om het artikel visueel te ondersteunen.</w:t>
       </w:r>
     </w:p>
     <w:p>

</xml_diff>